<commit_message>
updated the word file
</commit_message>
<xml_diff>
--- a/Exp_Doc.docx
+++ b/Exp_Doc.docx
@@ -1038,6 +1038,9 @@
     <w:p/>
     <w:p>
       <w:r>
+        <w:rPr>
+          <w:noProof/>
+        </w:rPr>
         <w:drawing>
           <wp:anchor distT="0" distB="0" distL="114300" distR="114300" simplePos="0" relativeHeight="251658240" behindDoc="0" locked="0" layoutInCell="1" allowOverlap="1" wp14:anchorId="4F64A567" wp14:editId="540D14F2">
             <wp:simplePos x="0" y="0"/>
@@ -2204,6 +2207,9 @@
     <w:p/>
     <w:p>
       <w:r>
+        <w:rPr>
+          <w:noProof/>
+        </w:rPr>
         <w:drawing>
           <wp:anchor distT="0" distB="0" distL="114300" distR="114300" simplePos="0" relativeHeight="251659264" behindDoc="0" locked="0" layoutInCell="1" allowOverlap="1" wp14:anchorId="6DF15A12" wp14:editId="65BB7643">
             <wp:simplePos x="0" y="0"/>
@@ -2262,19 +2268,7 @@
     <w:p>
       <w:r>
         <w:lastRenderedPageBreak/>
-        <w:t xml:space="preserve">EXP </w:t>
-      </w:r>
-      <w:r>
-        <w:t>3</w:t>
-      </w:r>
-      <w:r>
-        <w:t xml:space="preserve">: </w:t>
-      </w:r>
-      <w:r>
-        <w:t>Cube</w:t>
-      </w:r>
-      <w:r>
-        <w:t xml:space="preserve"> of a Number:</w:t>
+        <w:t>EXP 3: Cube of a Number:</w:t>
       </w:r>
     </w:p>
     <w:p>
@@ -3388,6 +3382,9 @@
     </w:p>
     <w:p>
       <w:r>
+        <w:rPr>
+          <w:noProof/>
+        </w:rPr>
         <w:drawing>
           <wp:inline distT="0" distB="0" distL="0" distR="0" wp14:anchorId="18FFDAF4" wp14:editId="5600770E">
             <wp:extent cx="4413885" cy="1525270"/>
@@ -3432,19 +3429,7 @@
       </w:r>
       <w:r>
         <w:lastRenderedPageBreak/>
-        <w:t xml:space="preserve">EXP </w:t>
-      </w:r>
-      <w:r>
-        <w:t>4</w:t>
-      </w:r>
-      <w:r>
-        <w:t xml:space="preserve">: </w:t>
-      </w:r>
-      <w:r>
-        <w:t>Cube root</w:t>
-      </w:r>
-      <w:r>
-        <w:t xml:space="preserve"> of a Number:</w:t>
+        <w:t>EXP 4: Cube root of a Number:</w:t>
       </w:r>
     </w:p>
     <w:p>
@@ -4541,6 +4526,9 @@
     </w:p>
     <w:p>
       <w:r>
+        <w:rPr>
+          <w:noProof/>
+        </w:rPr>
         <w:drawing>
           <wp:inline distT="0" distB="0" distL="0" distR="0" wp14:anchorId="180181A9" wp14:editId="755A8DD9">
             <wp:extent cx="4413885" cy="1615440"/>
@@ -4581,19 +4569,7 @@
     <w:p>
       <w:r>
         <w:lastRenderedPageBreak/>
-        <w:t xml:space="preserve">EXP </w:t>
-      </w:r>
-      <w:r>
-        <w:t>5</w:t>
-      </w:r>
-      <w:r>
-        <w:t xml:space="preserve">: </w:t>
-      </w:r>
-      <w:r>
-        <w:t>Check if number is Prime</w:t>
-      </w:r>
-      <w:r>
-        <w:t>:</w:t>
+        <w:t>EXP 5: Check if number is Prime:</w:t>
       </w:r>
     </w:p>
     <w:p>
@@ -6143,6 +6119,9 @@
     <w:p/>
     <w:p>
       <w:r>
+        <w:rPr>
+          <w:noProof/>
+        </w:rPr>
         <w:drawing>
           <wp:anchor distT="0" distB="0" distL="114300" distR="114300" simplePos="0" relativeHeight="251661312" behindDoc="0" locked="0" layoutInCell="1" allowOverlap="1" wp14:anchorId="255A10DD" wp14:editId="1C27385B">
             <wp:simplePos x="0" y="0"/>
@@ -6197,6 +6176,9 @@
         </w:drawing>
       </w:r>
       <w:r>
+        <w:rPr>
+          <w:noProof/>
+        </w:rPr>
         <w:drawing>
           <wp:anchor distT="0" distB="0" distL="114300" distR="114300" simplePos="0" relativeHeight="251660288" behindDoc="0" locked="0" layoutInCell="1" allowOverlap="1" wp14:anchorId="648C2FE3" wp14:editId="38341A6B">
             <wp:simplePos x="0" y="0"/>
@@ -7299,6 +7281,9 @@
     </w:p>
     <w:p>
       <w:r>
+        <w:rPr>
+          <w:noProof/>
+        </w:rPr>
         <w:drawing>
           <wp:inline distT="0" distB="0" distL="0" distR="0" wp14:anchorId="19E68008" wp14:editId="3ACA7272">
             <wp:extent cx="2343477" cy="752580"/>
@@ -7336,6 +7321,2616 @@
         </w:drawing>
       </w:r>
     </w:p>
+    <w:p>
+      <w:r>
+        <w:br w:type="page"/>
+      </w:r>
+    </w:p>
+    <w:p>
+      <w:r>
+        <w:lastRenderedPageBreak/>
+        <w:t xml:space="preserve">EXP 6: </w:t>
+      </w:r>
+      <w:r>
+        <w:t xml:space="preserve"> Prime Factors of a Number</w:t>
+      </w:r>
+    </w:p>
+    <w:p>
+      <w:pPr>
+        <w:shd w:val="clear" w:color="auto" w:fill="1F1F1F"/>
+        <w:spacing w:after="0" w:line="285" w:lineRule="atLeast"/>
+        <w:rPr>
+          <w:rFonts w:ascii="Consolas" w:eastAsia="Times New Roman" w:hAnsi="Consolas" w:cs="Times New Roman"/>
+          <w:color w:val="CCCCCC"/>
+          <w:sz w:val="21"/>
+          <w:szCs w:val="21"/>
+          <w:lang w:eastAsia="en-IN"/>
+        </w:rPr>
+      </w:pPr>
+      <w:r>
+        <w:rPr>
+          <w:rFonts w:ascii="Consolas" w:eastAsia="Times New Roman" w:hAnsi="Consolas" w:cs="Times New Roman"/>
+          <w:color w:val="C586C0"/>
+          <w:sz w:val="21"/>
+          <w:szCs w:val="21"/>
+          <w:lang w:eastAsia="en-IN"/>
+        </w:rPr>
+        <w:t>#include</w:t>
+      </w:r>
+      <w:r>
+        <w:rPr>
+          <w:rFonts w:ascii="Consolas" w:eastAsia="Times New Roman" w:hAnsi="Consolas" w:cs="Times New Roman"/>
+          <w:color w:val="569CD6"/>
+          <w:sz w:val="21"/>
+          <w:szCs w:val="21"/>
+          <w:lang w:eastAsia="en-IN"/>
+        </w:rPr>
+        <w:t xml:space="preserve"> </w:t>
+      </w:r>
+      <w:r>
+        <w:rPr>
+          <w:rFonts w:ascii="Consolas" w:eastAsia="Times New Roman" w:hAnsi="Consolas" w:cs="Times New Roman"/>
+          <w:color w:val="CE9178"/>
+          <w:sz w:val="21"/>
+          <w:szCs w:val="21"/>
+          <w:lang w:eastAsia="en-IN"/>
+        </w:rPr>
+        <w:t>&lt;</w:t>
+      </w:r>
+      <w:proofErr w:type="spellStart"/>
+      <w:r>
+        <w:rPr>
+          <w:rFonts w:ascii="Consolas" w:eastAsia="Times New Roman" w:hAnsi="Consolas" w:cs="Times New Roman"/>
+          <w:color w:val="CE9178"/>
+          <w:sz w:val="21"/>
+          <w:szCs w:val="21"/>
+          <w:lang w:eastAsia="en-IN"/>
+        </w:rPr>
+        <w:t>stdio.h</w:t>
+      </w:r>
+      <w:proofErr w:type="spellEnd"/>
+      <w:r>
+        <w:rPr>
+          <w:rFonts w:ascii="Consolas" w:eastAsia="Times New Roman" w:hAnsi="Consolas" w:cs="Times New Roman"/>
+          <w:color w:val="CE9178"/>
+          <w:sz w:val="21"/>
+          <w:szCs w:val="21"/>
+          <w:lang w:eastAsia="en-IN"/>
+        </w:rPr>
+        <w:t>&gt;</w:t>
+      </w:r>
+    </w:p>
+    <w:p>
+      <w:pPr>
+        <w:shd w:val="clear" w:color="auto" w:fill="1F1F1F"/>
+        <w:spacing w:after="0" w:line="285" w:lineRule="atLeast"/>
+        <w:rPr>
+          <w:rFonts w:ascii="Consolas" w:eastAsia="Times New Roman" w:hAnsi="Consolas" w:cs="Times New Roman"/>
+          <w:color w:val="CCCCCC"/>
+          <w:sz w:val="21"/>
+          <w:szCs w:val="21"/>
+          <w:lang w:eastAsia="en-IN"/>
+        </w:rPr>
+      </w:pPr>
+    </w:p>
+    <w:p>
+      <w:pPr>
+        <w:shd w:val="clear" w:color="auto" w:fill="1F1F1F"/>
+        <w:spacing w:after="0" w:line="285" w:lineRule="atLeast"/>
+        <w:rPr>
+          <w:rFonts w:ascii="Consolas" w:eastAsia="Times New Roman" w:hAnsi="Consolas" w:cs="Times New Roman"/>
+          <w:color w:val="CCCCCC"/>
+          <w:sz w:val="21"/>
+          <w:szCs w:val="21"/>
+          <w:lang w:eastAsia="en-IN"/>
+        </w:rPr>
+      </w:pPr>
+      <w:r>
+        <w:rPr>
+          <w:rFonts w:ascii="Consolas" w:eastAsia="Times New Roman" w:hAnsi="Consolas" w:cs="Times New Roman"/>
+          <w:color w:val="569CD6"/>
+          <w:sz w:val="21"/>
+          <w:szCs w:val="21"/>
+          <w:lang w:eastAsia="en-IN"/>
+        </w:rPr>
+        <w:t>void</w:t>
+      </w:r>
+      <w:r>
+        <w:rPr>
+          <w:rFonts w:ascii="Consolas" w:eastAsia="Times New Roman" w:hAnsi="Consolas" w:cs="Times New Roman"/>
+          <w:color w:val="CCCCCC"/>
+          <w:sz w:val="21"/>
+          <w:szCs w:val="21"/>
+          <w:lang w:eastAsia="en-IN"/>
+        </w:rPr>
+        <w:t xml:space="preserve"> </w:t>
+      </w:r>
+      <w:r>
+        <w:rPr>
+          <w:rFonts w:ascii="Consolas" w:eastAsia="Times New Roman" w:hAnsi="Consolas" w:cs="Times New Roman"/>
+          <w:color w:val="DCDCAA"/>
+          <w:sz w:val="21"/>
+          <w:szCs w:val="21"/>
+          <w:lang w:eastAsia="en-IN"/>
+        </w:rPr>
+        <w:t>main</w:t>
+      </w:r>
+      <w:r>
+        <w:rPr>
+          <w:rFonts w:ascii="Consolas" w:eastAsia="Times New Roman" w:hAnsi="Consolas" w:cs="Times New Roman"/>
+          <w:color w:val="CCCCCC"/>
+          <w:sz w:val="21"/>
+          <w:szCs w:val="21"/>
+          <w:lang w:eastAsia="en-IN"/>
+        </w:rPr>
+        <w:t>(){</w:t>
+      </w:r>
+    </w:p>
+    <w:p>
+      <w:pPr>
+        <w:shd w:val="clear" w:color="auto" w:fill="1F1F1F"/>
+        <w:spacing w:after="0" w:line="285" w:lineRule="atLeast"/>
+        <w:rPr>
+          <w:rFonts w:ascii="Consolas" w:eastAsia="Times New Roman" w:hAnsi="Consolas" w:cs="Times New Roman"/>
+          <w:color w:val="CCCCCC"/>
+          <w:sz w:val="21"/>
+          <w:szCs w:val="21"/>
+          <w:lang w:eastAsia="en-IN"/>
+        </w:rPr>
+      </w:pPr>
+      <w:r>
+        <w:rPr>
+          <w:rFonts w:ascii="Consolas" w:eastAsia="Times New Roman" w:hAnsi="Consolas" w:cs="Times New Roman"/>
+          <w:color w:val="CCCCCC"/>
+          <w:sz w:val="21"/>
+          <w:szCs w:val="21"/>
+          <w:lang w:eastAsia="en-IN"/>
+        </w:rPr>
+        <w:t xml:space="preserve">    </w:t>
+      </w:r>
+      <w:r>
+        <w:rPr>
+          <w:rFonts w:ascii="Consolas" w:eastAsia="Times New Roman" w:hAnsi="Consolas" w:cs="Times New Roman"/>
+          <w:color w:val="569CD6"/>
+          <w:sz w:val="21"/>
+          <w:szCs w:val="21"/>
+          <w:lang w:eastAsia="en-IN"/>
+        </w:rPr>
+        <w:t>int</w:t>
+      </w:r>
+      <w:r>
+        <w:rPr>
+          <w:rFonts w:ascii="Consolas" w:eastAsia="Times New Roman" w:hAnsi="Consolas" w:cs="Times New Roman"/>
+          <w:color w:val="CCCCCC"/>
+          <w:sz w:val="21"/>
+          <w:szCs w:val="21"/>
+          <w:lang w:eastAsia="en-IN"/>
+        </w:rPr>
+        <w:t xml:space="preserve"> </w:t>
+      </w:r>
+      <w:proofErr w:type="spellStart"/>
+      <w:r>
+        <w:rPr>
+          <w:rFonts w:ascii="Consolas" w:eastAsia="Times New Roman" w:hAnsi="Consolas" w:cs="Times New Roman"/>
+          <w:color w:val="9CDCFE"/>
+          <w:sz w:val="21"/>
+          <w:szCs w:val="21"/>
+          <w:lang w:eastAsia="en-IN"/>
+        </w:rPr>
+        <w:t>num</w:t>
+      </w:r>
+      <w:proofErr w:type="spellEnd"/>
+      <w:r>
+        <w:rPr>
+          <w:rFonts w:ascii="Consolas" w:eastAsia="Times New Roman" w:hAnsi="Consolas" w:cs="Times New Roman"/>
+          <w:color w:val="CCCCCC"/>
+          <w:sz w:val="21"/>
+          <w:szCs w:val="21"/>
+          <w:lang w:eastAsia="en-IN"/>
+        </w:rPr>
+        <w:t>;</w:t>
+      </w:r>
+    </w:p>
+    <w:p>
+      <w:pPr>
+        <w:shd w:val="clear" w:color="auto" w:fill="1F1F1F"/>
+        <w:spacing w:after="0" w:line="285" w:lineRule="atLeast"/>
+        <w:rPr>
+          <w:rFonts w:ascii="Consolas" w:eastAsia="Times New Roman" w:hAnsi="Consolas" w:cs="Times New Roman"/>
+          <w:color w:val="CCCCCC"/>
+          <w:sz w:val="21"/>
+          <w:szCs w:val="21"/>
+          <w:lang w:eastAsia="en-IN"/>
+        </w:rPr>
+      </w:pPr>
+      <w:r>
+        <w:rPr>
+          <w:rFonts w:ascii="Consolas" w:eastAsia="Times New Roman" w:hAnsi="Consolas" w:cs="Times New Roman"/>
+          <w:color w:val="CCCCCC"/>
+          <w:sz w:val="21"/>
+          <w:szCs w:val="21"/>
+          <w:lang w:eastAsia="en-IN"/>
+        </w:rPr>
+        <w:t xml:space="preserve">    </w:t>
+      </w:r>
+      <w:r>
+        <w:rPr>
+          <w:rFonts w:ascii="Consolas" w:eastAsia="Times New Roman" w:hAnsi="Consolas" w:cs="Times New Roman"/>
+          <w:color w:val="569CD6"/>
+          <w:sz w:val="21"/>
+          <w:szCs w:val="21"/>
+          <w:lang w:eastAsia="en-IN"/>
+        </w:rPr>
+        <w:t>int</w:t>
+      </w:r>
+      <w:r>
+        <w:rPr>
+          <w:rFonts w:ascii="Consolas" w:eastAsia="Times New Roman" w:hAnsi="Consolas" w:cs="Times New Roman"/>
+          <w:color w:val="CCCCCC"/>
+          <w:sz w:val="21"/>
+          <w:szCs w:val="21"/>
+          <w:lang w:eastAsia="en-IN"/>
+        </w:rPr>
+        <w:t xml:space="preserve"> </w:t>
+      </w:r>
+      <w:r>
+        <w:rPr>
+          <w:rFonts w:ascii="Consolas" w:eastAsia="Times New Roman" w:hAnsi="Consolas" w:cs="Times New Roman"/>
+          <w:color w:val="9CDCFE"/>
+          <w:sz w:val="21"/>
+          <w:szCs w:val="21"/>
+          <w:lang w:eastAsia="en-IN"/>
+        </w:rPr>
+        <w:t>count</w:t>
+      </w:r>
+      <w:r>
+        <w:rPr>
+          <w:rFonts w:ascii="Consolas" w:eastAsia="Times New Roman" w:hAnsi="Consolas" w:cs="Times New Roman"/>
+          <w:color w:val="CCCCCC"/>
+          <w:sz w:val="21"/>
+          <w:szCs w:val="21"/>
+          <w:lang w:eastAsia="en-IN"/>
+        </w:rPr>
+        <w:t xml:space="preserve"> </w:t>
+      </w:r>
+      <w:r>
+        <w:rPr>
+          <w:rFonts w:ascii="Consolas" w:eastAsia="Times New Roman" w:hAnsi="Consolas" w:cs="Times New Roman"/>
+          <w:color w:val="D4D4D4"/>
+          <w:sz w:val="21"/>
+          <w:szCs w:val="21"/>
+          <w:lang w:eastAsia="en-IN"/>
+        </w:rPr>
+        <w:t>=</w:t>
+      </w:r>
+      <w:r>
+        <w:rPr>
+          <w:rFonts w:ascii="Consolas" w:eastAsia="Times New Roman" w:hAnsi="Consolas" w:cs="Times New Roman"/>
+          <w:color w:val="CCCCCC"/>
+          <w:sz w:val="21"/>
+          <w:szCs w:val="21"/>
+          <w:lang w:eastAsia="en-IN"/>
+        </w:rPr>
+        <w:t xml:space="preserve"> </w:t>
+      </w:r>
+      <w:r>
+        <w:rPr>
+          <w:rFonts w:ascii="Consolas" w:eastAsia="Times New Roman" w:hAnsi="Consolas" w:cs="Times New Roman"/>
+          <w:color w:val="B5CEA8"/>
+          <w:sz w:val="21"/>
+          <w:szCs w:val="21"/>
+          <w:lang w:eastAsia="en-IN"/>
+        </w:rPr>
+        <w:t>0</w:t>
+      </w:r>
+      <w:r>
+        <w:rPr>
+          <w:rFonts w:ascii="Consolas" w:eastAsia="Times New Roman" w:hAnsi="Consolas" w:cs="Times New Roman"/>
+          <w:color w:val="CCCCCC"/>
+          <w:sz w:val="21"/>
+          <w:szCs w:val="21"/>
+          <w:lang w:eastAsia="en-IN"/>
+        </w:rPr>
+        <w:t>;</w:t>
+      </w:r>
+    </w:p>
+    <w:p>
+      <w:pPr>
+        <w:shd w:val="clear" w:color="auto" w:fill="1F1F1F"/>
+        <w:spacing w:after="0" w:line="285" w:lineRule="atLeast"/>
+        <w:rPr>
+          <w:rFonts w:ascii="Consolas" w:eastAsia="Times New Roman" w:hAnsi="Consolas" w:cs="Times New Roman"/>
+          <w:color w:val="CCCCCC"/>
+          <w:sz w:val="21"/>
+          <w:szCs w:val="21"/>
+          <w:lang w:eastAsia="en-IN"/>
+        </w:rPr>
+      </w:pPr>
+      <w:r>
+        <w:rPr>
+          <w:rFonts w:ascii="Consolas" w:eastAsia="Times New Roman" w:hAnsi="Consolas" w:cs="Times New Roman"/>
+          <w:color w:val="CCCCCC"/>
+          <w:sz w:val="21"/>
+          <w:szCs w:val="21"/>
+          <w:lang w:eastAsia="en-IN"/>
+        </w:rPr>
+        <w:t xml:space="preserve">    </w:t>
+      </w:r>
+      <w:r>
+        <w:rPr>
+          <w:rFonts w:ascii="Consolas" w:eastAsia="Times New Roman" w:hAnsi="Consolas" w:cs="Times New Roman"/>
+          <w:color w:val="569CD6"/>
+          <w:sz w:val="21"/>
+          <w:szCs w:val="21"/>
+          <w:lang w:eastAsia="en-IN"/>
+        </w:rPr>
+        <w:t>int</w:t>
+      </w:r>
+      <w:r>
+        <w:rPr>
+          <w:rFonts w:ascii="Consolas" w:eastAsia="Times New Roman" w:hAnsi="Consolas" w:cs="Times New Roman"/>
+          <w:color w:val="CCCCCC"/>
+          <w:sz w:val="21"/>
+          <w:szCs w:val="21"/>
+          <w:lang w:eastAsia="en-IN"/>
+        </w:rPr>
+        <w:t xml:space="preserve"> </w:t>
+      </w:r>
+      <w:r>
+        <w:rPr>
+          <w:rFonts w:ascii="Consolas" w:eastAsia="Times New Roman" w:hAnsi="Consolas" w:cs="Times New Roman"/>
+          <w:color w:val="9CDCFE"/>
+          <w:sz w:val="21"/>
+          <w:szCs w:val="21"/>
+          <w:lang w:eastAsia="en-IN"/>
+        </w:rPr>
+        <w:t>fact</w:t>
+      </w:r>
+      <w:r>
+        <w:rPr>
+          <w:rFonts w:ascii="Consolas" w:eastAsia="Times New Roman" w:hAnsi="Consolas" w:cs="Times New Roman"/>
+          <w:color w:val="CCCCCC"/>
+          <w:sz w:val="21"/>
+          <w:szCs w:val="21"/>
+          <w:lang w:eastAsia="en-IN"/>
+        </w:rPr>
+        <w:t>[</w:t>
+      </w:r>
+      <w:r>
+        <w:rPr>
+          <w:rFonts w:ascii="Consolas" w:eastAsia="Times New Roman" w:hAnsi="Consolas" w:cs="Times New Roman"/>
+          <w:color w:val="B5CEA8"/>
+          <w:sz w:val="21"/>
+          <w:szCs w:val="21"/>
+          <w:lang w:eastAsia="en-IN"/>
+        </w:rPr>
+        <w:t>50</w:t>
+      </w:r>
+      <w:r>
+        <w:rPr>
+          <w:rFonts w:ascii="Consolas" w:eastAsia="Times New Roman" w:hAnsi="Consolas" w:cs="Times New Roman"/>
+          <w:color w:val="CCCCCC"/>
+          <w:sz w:val="21"/>
+          <w:szCs w:val="21"/>
+          <w:lang w:eastAsia="en-IN"/>
+        </w:rPr>
+        <w:t>];</w:t>
+      </w:r>
+    </w:p>
+    <w:p>
+      <w:pPr>
+        <w:shd w:val="clear" w:color="auto" w:fill="1F1F1F"/>
+        <w:spacing w:after="0" w:line="285" w:lineRule="atLeast"/>
+        <w:rPr>
+          <w:rFonts w:ascii="Consolas" w:eastAsia="Times New Roman" w:hAnsi="Consolas" w:cs="Times New Roman"/>
+          <w:color w:val="CCCCCC"/>
+          <w:sz w:val="21"/>
+          <w:szCs w:val="21"/>
+          <w:lang w:eastAsia="en-IN"/>
+        </w:rPr>
+      </w:pPr>
+      <w:r>
+        <w:rPr>
+          <w:rFonts w:ascii="Consolas" w:eastAsia="Times New Roman" w:hAnsi="Consolas" w:cs="Times New Roman"/>
+          <w:color w:val="CCCCCC"/>
+          <w:sz w:val="21"/>
+          <w:szCs w:val="21"/>
+          <w:lang w:eastAsia="en-IN"/>
+        </w:rPr>
+        <w:t xml:space="preserve">    </w:t>
+      </w:r>
+      <w:proofErr w:type="spellStart"/>
+      <w:r>
+        <w:rPr>
+          <w:rFonts w:ascii="Consolas" w:eastAsia="Times New Roman" w:hAnsi="Consolas" w:cs="Times New Roman"/>
+          <w:color w:val="DCDCAA"/>
+          <w:sz w:val="21"/>
+          <w:szCs w:val="21"/>
+          <w:lang w:eastAsia="en-IN"/>
+        </w:rPr>
+        <w:t>printf</w:t>
+      </w:r>
+      <w:proofErr w:type="spellEnd"/>
+      <w:r>
+        <w:rPr>
+          <w:rFonts w:ascii="Consolas" w:eastAsia="Times New Roman" w:hAnsi="Consolas" w:cs="Times New Roman"/>
+          <w:color w:val="CCCCCC"/>
+          <w:sz w:val="21"/>
+          <w:szCs w:val="21"/>
+          <w:lang w:eastAsia="en-IN"/>
+        </w:rPr>
+        <w:t>(</w:t>
+      </w:r>
+      <w:r>
+        <w:rPr>
+          <w:rFonts w:ascii="Consolas" w:eastAsia="Times New Roman" w:hAnsi="Consolas" w:cs="Times New Roman"/>
+          <w:color w:val="CE9178"/>
+          <w:sz w:val="21"/>
+          <w:szCs w:val="21"/>
+          <w:lang w:eastAsia="en-IN"/>
+        </w:rPr>
+        <w:t>"Enter your number: "</w:t>
+      </w:r>
+      <w:r>
+        <w:rPr>
+          <w:rFonts w:ascii="Consolas" w:eastAsia="Times New Roman" w:hAnsi="Consolas" w:cs="Times New Roman"/>
+          <w:color w:val="CCCCCC"/>
+          <w:sz w:val="21"/>
+          <w:szCs w:val="21"/>
+          <w:lang w:eastAsia="en-IN"/>
+        </w:rPr>
+        <w:t>);</w:t>
+      </w:r>
+    </w:p>
+    <w:p>
+      <w:pPr>
+        <w:shd w:val="clear" w:color="auto" w:fill="1F1F1F"/>
+        <w:spacing w:after="0" w:line="285" w:lineRule="atLeast"/>
+        <w:rPr>
+          <w:rFonts w:ascii="Consolas" w:eastAsia="Times New Roman" w:hAnsi="Consolas" w:cs="Times New Roman"/>
+          <w:color w:val="CCCCCC"/>
+          <w:sz w:val="21"/>
+          <w:szCs w:val="21"/>
+          <w:lang w:eastAsia="en-IN"/>
+        </w:rPr>
+      </w:pPr>
+      <w:r>
+        <w:rPr>
+          <w:rFonts w:ascii="Consolas" w:eastAsia="Times New Roman" w:hAnsi="Consolas" w:cs="Times New Roman"/>
+          <w:color w:val="CCCCCC"/>
+          <w:sz w:val="21"/>
+          <w:szCs w:val="21"/>
+          <w:lang w:eastAsia="en-IN"/>
+        </w:rPr>
+        <w:t xml:space="preserve">    </w:t>
+      </w:r>
+      <w:proofErr w:type="spellStart"/>
+      <w:r>
+        <w:rPr>
+          <w:rFonts w:ascii="Consolas" w:eastAsia="Times New Roman" w:hAnsi="Consolas" w:cs="Times New Roman"/>
+          <w:color w:val="DCDCAA"/>
+          <w:sz w:val="21"/>
+          <w:szCs w:val="21"/>
+          <w:lang w:eastAsia="en-IN"/>
+        </w:rPr>
+        <w:t>scanf</w:t>
+      </w:r>
+      <w:proofErr w:type="spellEnd"/>
+      <w:r>
+        <w:rPr>
+          <w:rFonts w:ascii="Consolas" w:eastAsia="Times New Roman" w:hAnsi="Consolas" w:cs="Times New Roman"/>
+          <w:color w:val="CCCCCC"/>
+          <w:sz w:val="21"/>
+          <w:szCs w:val="21"/>
+          <w:lang w:eastAsia="en-IN"/>
+        </w:rPr>
+        <w:t>(</w:t>
+      </w:r>
+      <w:r>
+        <w:rPr>
+          <w:rFonts w:ascii="Consolas" w:eastAsia="Times New Roman" w:hAnsi="Consolas" w:cs="Times New Roman"/>
+          <w:color w:val="CE9178"/>
+          <w:sz w:val="21"/>
+          <w:szCs w:val="21"/>
+          <w:lang w:eastAsia="en-IN"/>
+        </w:rPr>
+        <w:t>"</w:t>
+      </w:r>
+      <w:r>
+        <w:rPr>
+          <w:rFonts w:ascii="Consolas" w:eastAsia="Times New Roman" w:hAnsi="Consolas" w:cs="Times New Roman"/>
+          <w:color w:val="9CDCFE"/>
+          <w:sz w:val="21"/>
+          <w:szCs w:val="21"/>
+          <w:lang w:eastAsia="en-IN"/>
+        </w:rPr>
+        <w:t>%d</w:t>
+      </w:r>
+      <w:r>
+        <w:rPr>
+          <w:rFonts w:ascii="Consolas" w:eastAsia="Times New Roman" w:hAnsi="Consolas" w:cs="Times New Roman"/>
+          <w:color w:val="CE9178"/>
+          <w:sz w:val="21"/>
+          <w:szCs w:val="21"/>
+          <w:lang w:eastAsia="en-IN"/>
+        </w:rPr>
+        <w:t>"</w:t>
+      </w:r>
+      <w:r>
+        <w:rPr>
+          <w:rFonts w:ascii="Consolas" w:eastAsia="Times New Roman" w:hAnsi="Consolas" w:cs="Times New Roman"/>
+          <w:color w:val="CCCCCC"/>
+          <w:sz w:val="21"/>
+          <w:szCs w:val="21"/>
+          <w:lang w:eastAsia="en-IN"/>
+        </w:rPr>
+        <w:t xml:space="preserve">, </w:t>
+      </w:r>
+      <w:r>
+        <w:rPr>
+          <w:rFonts w:ascii="Consolas" w:eastAsia="Times New Roman" w:hAnsi="Consolas" w:cs="Times New Roman"/>
+          <w:color w:val="D4D4D4"/>
+          <w:sz w:val="21"/>
+          <w:szCs w:val="21"/>
+          <w:lang w:eastAsia="en-IN"/>
+        </w:rPr>
+        <w:t>&amp;</w:t>
+      </w:r>
+      <w:proofErr w:type="spellStart"/>
+      <w:r>
+        <w:rPr>
+          <w:rFonts w:ascii="Consolas" w:eastAsia="Times New Roman" w:hAnsi="Consolas" w:cs="Times New Roman"/>
+          <w:color w:val="9CDCFE"/>
+          <w:sz w:val="21"/>
+          <w:szCs w:val="21"/>
+          <w:lang w:eastAsia="en-IN"/>
+        </w:rPr>
+        <w:t>num</w:t>
+      </w:r>
+      <w:proofErr w:type="spellEnd"/>
+      <w:r>
+        <w:rPr>
+          <w:rFonts w:ascii="Consolas" w:eastAsia="Times New Roman" w:hAnsi="Consolas" w:cs="Times New Roman"/>
+          <w:color w:val="CCCCCC"/>
+          <w:sz w:val="21"/>
+          <w:szCs w:val="21"/>
+          <w:lang w:eastAsia="en-IN"/>
+        </w:rPr>
+        <w:t>);</w:t>
+      </w:r>
+    </w:p>
+    <w:p>
+      <w:pPr>
+        <w:shd w:val="clear" w:color="auto" w:fill="1F1F1F"/>
+        <w:spacing w:after="0" w:line="285" w:lineRule="atLeast"/>
+        <w:rPr>
+          <w:rFonts w:ascii="Consolas" w:eastAsia="Times New Roman" w:hAnsi="Consolas" w:cs="Times New Roman"/>
+          <w:color w:val="CCCCCC"/>
+          <w:sz w:val="21"/>
+          <w:szCs w:val="21"/>
+          <w:lang w:eastAsia="en-IN"/>
+        </w:rPr>
+      </w:pPr>
+      <w:r>
+        <w:rPr>
+          <w:rFonts w:ascii="Consolas" w:eastAsia="Times New Roman" w:hAnsi="Consolas" w:cs="Times New Roman"/>
+          <w:color w:val="CCCCCC"/>
+          <w:sz w:val="21"/>
+          <w:szCs w:val="21"/>
+          <w:lang w:eastAsia="en-IN"/>
+        </w:rPr>
+        <w:t xml:space="preserve">    </w:t>
+      </w:r>
+      <w:r>
+        <w:rPr>
+          <w:rFonts w:ascii="Consolas" w:eastAsia="Times New Roman" w:hAnsi="Consolas" w:cs="Times New Roman"/>
+          <w:color w:val="C586C0"/>
+          <w:sz w:val="21"/>
+          <w:szCs w:val="21"/>
+          <w:lang w:eastAsia="en-IN"/>
+        </w:rPr>
+        <w:t>for</w:t>
+      </w:r>
+      <w:r>
+        <w:rPr>
+          <w:rFonts w:ascii="Consolas" w:eastAsia="Times New Roman" w:hAnsi="Consolas" w:cs="Times New Roman"/>
+          <w:color w:val="CCCCCC"/>
+          <w:sz w:val="21"/>
+          <w:szCs w:val="21"/>
+          <w:lang w:eastAsia="en-IN"/>
+        </w:rPr>
+        <w:t xml:space="preserve"> (</w:t>
+      </w:r>
+      <w:r>
+        <w:rPr>
+          <w:rFonts w:ascii="Consolas" w:eastAsia="Times New Roman" w:hAnsi="Consolas" w:cs="Times New Roman"/>
+          <w:color w:val="569CD6"/>
+          <w:sz w:val="21"/>
+          <w:szCs w:val="21"/>
+          <w:lang w:eastAsia="en-IN"/>
+        </w:rPr>
+        <w:t>int</w:t>
+      </w:r>
+      <w:r>
+        <w:rPr>
+          <w:rFonts w:ascii="Consolas" w:eastAsia="Times New Roman" w:hAnsi="Consolas" w:cs="Times New Roman"/>
+          <w:color w:val="CCCCCC"/>
+          <w:sz w:val="21"/>
+          <w:szCs w:val="21"/>
+          <w:lang w:eastAsia="en-IN"/>
+        </w:rPr>
+        <w:t xml:space="preserve"> </w:t>
+      </w:r>
+      <w:proofErr w:type="spellStart"/>
+      <w:r>
+        <w:rPr>
+          <w:rFonts w:ascii="Consolas" w:eastAsia="Times New Roman" w:hAnsi="Consolas" w:cs="Times New Roman"/>
+          <w:color w:val="9CDCFE"/>
+          <w:sz w:val="21"/>
+          <w:szCs w:val="21"/>
+          <w:lang w:eastAsia="en-IN"/>
+        </w:rPr>
+        <w:t>i</w:t>
+      </w:r>
+      <w:proofErr w:type="spellEnd"/>
+      <w:r>
+        <w:rPr>
+          <w:rFonts w:ascii="Consolas" w:eastAsia="Times New Roman" w:hAnsi="Consolas" w:cs="Times New Roman"/>
+          <w:color w:val="CCCCCC"/>
+          <w:sz w:val="21"/>
+          <w:szCs w:val="21"/>
+          <w:lang w:eastAsia="en-IN"/>
+        </w:rPr>
+        <w:t xml:space="preserve"> </w:t>
+      </w:r>
+      <w:r>
+        <w:rPr>
+          <w:rFonts w:ascii="Consolas" w:eastAsia="Times New Roman" w:hAnsi="Consolas" w:cs="Times New Roman"/>
+          <w:color w:val="D4D4D4"/>
+          <w:sz w:val="21"/>
+          <w:szCs w:val="21"/>
+          <w:lang w:eastAsia="en-IN"/>
+        </w:rPr>
+        <w:t>=</w:t>
+      </w:r>
+      <w:r>
+        <w:rPr>
+          <w:rFonts w:ascii="Consolas" w:eastAsia="Times New Roman" w:hAnsi="Consolas" w:cs="Times New Roman"/>
+          <w:color w:val="CCCCCC"/>
+          <w:sz w:val="21"/>
+          <w:szCs w:val="21"/>
+          <w:lang w:eastAsia="en-IN"/>
+        </w:rPr>
+        <w:t xml:space="preserve"> </w:t>
+      </w:r>
+      <w:r>
+        <w:rPr>
+          <w:rFonts w:ascii="Consolas" w:eastAsia="Times New Roman" w:hAnsi="Consolas" w:cs="Times New Roman"/>
+          <w:color w:val="B5CEA8"/>
+          <w:sz w:val="21"/>
+          <w:szCs w:val="21"/>
+          <w:lang w:eastAsia="en-IN"/>
+        </w:rPr>
+        <w:t>2</w:t>
+      </w:r>
+      <w:r>
+        <w:rPr>
+          <w:rFonts w:ascii="Consolas" w:eastAsia="Times New Roman" w:hAnsi="Consolas" w:cs="Times New Roman"/>
+          <w:color w:val="CCCCCC"/>
+          <w:sz w:val="21"/>
+          <w:szCs w:val="21"/>
+          <w:lang w:eastAsia="en-IN"/>
+        </w:rPr>
+        <w:t xml:space="preserve">; </w:t>
+      </w:r>
+      <w:proofErr w:type="spellStart"/>
+      <w:r>
+        <w:rPr>
+          <w:rFonts w:ascii="Consolas" w:eastAsia="Times New Roman" w:hAnsi="Consolas" w:cs="Times New Roman"/>
+          <w:color w:val="9CDCFE"/>
+          <w:sz w:val="21"/>
+          <w:szCs w:val="21"/>
+          <w:lang w:eastAsia="en-IN"/>
+        </w:rPr>
+        <w:t>i</w:t>
+      </w:r>
+      <w:proofErr w:type="spellEnd"/>
+      <w:r>
+        <w:rPr>
+          <w:rFonts w:ascii="Consolas" w:eastAsia="Times New Roman" w:hAnsi="Consolas" w:cs="Times New Roman"/>
+          <w:color w:val="CCCCCC"/>
+          <w:sz w:val="21"/>
+          <w:szCs w:val="21"/>
+          <w:lang w:eastAsia="en-IN"/>
+        </w:rPr>
+        <w:t xml:space="preserve"> </w:t>
+      </w:r>
+      <w:r>
+        <w:rPr>
+          <w:rFonts w:ascii="Consolas" w:eastAsia="Times New Roman" w:hAnsi="Consolas" w:cs="Times New Roman"/>
+          <w:color w:val="D4D4D4"/>
+          <w:sz w:val="21"/>
+          <w:szCs w:val="21"/>
+          <w:lang w:eastAsia="en-IN"/>
+        </w:rPr>
+        <w:t>&lt;=</w:t>
+      </w:r>
+      <w:r>
+        <w:rPr>
+          <w:rFonts w:ascii="Consolas" w:eastAsia="Times New Roman" w:hAnsi="Consolas" w:cs="Times New Roman"/>
+          <w:color w:val="CCCCCC"/>
+          <w:sz w:val="21"/>
+          <w:szCs w:val="21"/>
+          <w:lang w:eastAsia="en-IN"/>
+        </w:rPr>
+        <w:t xml:space="preserve"> </w:t>
+      </w:r>
+      <w:proofErr w:type="spellStart"/>
+      <w:r>
+        <w:rPr>
+          <w:rFonts w:ascii="Consolas" w:eastAsia="Times New Roman" w:hAnsi="Consolas" w:cs="Times New Roman"/>
+          <w:color w:val="9CDCFE"/>
+          <w:sz w:val="21"/>
+          <w:szCs w:val="21"/>
+          <w:lang w:eastAsia="en-IN"/>
+        </w:rPr>
+        <w:t>num</w:t>
+      </w:r>
+      <w:proofErr w:type="spellEnd"/>
+      <w:r>
+        <w:rPr>
+          <w:rFonts w:ascii="Consolas" w:eastAsia="Times New Roman" w:hAnsi="Consolas" w:cs="Times New Roman"/>
+          <w:color w:val="CCCCCC"/>
+          <w:sz w:val="21"/>
+          <w:szCs w:val="21"/>
+          <w:lang w:eastAsia="en-IN"/>
+        </w:rPr>
+        <w:t xml:space="preserve">; </w:t>
+      </w:r>
+      <w:proofErr w:type="spellStart"/>
+      <w:r>
+        <w:rPr>
+          <w:rFonts w:ascii="Consolas" w:eastAsia="Times New Roman" w:hAnsi="Consolas" w:cs="Times New Roman"/>
+          <w:color w:val="9CDCFE"/>
+          <w:sz w:val="21"/>
+          <w:szCs w:val="21"/>
+          <w:lang w:eastAsia="en-IN"/>
+        </w:rPr>
+        <w:t>i</w:t>
+      </w:r>
+      <w:proofErr w:type="spellEnd"/>
+      <w:r>
+        <w:rPr>
+          <w:rFonts w:ascii="Consolas" w:eastAsia="Times New Roman" w:hAnsi="Consolas" w:cs="Times New Roman"/>
+          <w:color w:val="D4D4D4"/>
+          <w:sz w:val="21"/>
+          <w:szCs w:val="21"/>
+          <w:lang w:eastAsia="en-IN"/>
+        </w:rPr>
+        <w:t>++</w:t>
+      </w:r>
+      <w:r>
+        <w:rPr>
+          <w:rFonts w:ascii="Consolas" w:eastAsia="Times New Roman" w:hAnsi="Consolas" w:cs="Times New Roman"/>
+          <w:color w:val="CCCCCC"/>
+          <w:sz w:val="21"/>
+          <w:szCs w:val="21"/>
+          <w:lang w:eastAsia="en-IN"/>
+        </w:rPr>
+        <w:t>){</w:t>
+      </w:r>
+    </w:p>
+    <w:p>
+      <w:pPr>
+        <w:shd w:val="clear" w:color="auto" w:fill="1F1F1F"/>
+        <w:spacing w:after="0" w:line="285" w:lineRule="atLeast"/>
+        <w:rPr>
+          <w:rFonts w:ascii="Consolas" w:eastAsia="Times New Roman" w:hAnsi="Consolas" w:cs="Times New Roman"/>
+          <w:color w:val="CCCCCC"/>
+          <w:sz w:val="21"/>
+          <w:szCs w:val="21"/>
+          <w:lang w:eastAsia="en-IN"/>
+        </w:rPr>
+      </w:pPr>
+      <w:r>
+        <w:rPr>
+          <w:rFonts w:ascii="Consolas" w:eastAsia="Times New Roman" w:hAnsi="Consolas" w:cs="Times New Roman"/>
+          <w:color w:val="CCCCCC"/>
+          <w:sz w:val="21"/>
+          <w:szCs w:val="21"/>
+          <w:lang w:eastAsia="en-IN"/>
+        </w:rPr>
+        <w:t xml:space="preserve">        </w:t>
+      </w:r>
+      <w:r>
+        <w:rPr>
+          <w:rFonts w:ascii="Consolas" w:eastAsia="Times New Roman" w:hAnsi="Consolas" w:cs="Times New Roman"/>
+          <w:color w:val="C586C0"/>
+          <w:sz w:val="21"/>
+          <w:szCs w:val="21"/>
+          <w:lang w:eastAsia="en-IN"/>
+        </w:rPr>
+        <w:t>if</w:t>
+      </w:r>
+      <w:r>
+        <w:rPr>
+          <w:rFonts w:ascii="Consolas" w:eastAsia="Times New Roman" w:hAnsi="Consolas" w:cs="Times New Roman"/>
+          <w:color w:val="CCCCCC"/>
+          <w:sz w:val="21"/>
+          <w:szCs w:val="21"/>
+          <w:lang w:eastAsia="en-IN"/>
+        </w:rPr>
+        <w:t xml:space="preserve"> (</w:t>
+      </w:r>
+      <w:proofErr w:type="spellStart"/>
+      <w:r>
+        <w:rPr>
+          <w:rFonts w:ascii="Consolas" w:eastAsia="Times New Roman" w:hAnsi="Consolas" w:cs="Times New Roman"/>
+          <w:color w:val="9CDCFE"/>
+          <w:sz w:val="21"/>
+          <w:szCs w:val="21"/>
+          <w:lang w:eastAsia="en-IN"/>
+        </w:rPr>
+        <w:t>num</w:t>
+      </w:r>
+      <w:proofErr w:type="spellEnd"/>
+      <w:r>
+        <w:rPr>
+          <w:rFonts w:ascii="Consolas" w:eastAsia="Times New Roman" w:hAnsi="Consolas" w:cs="Times New Roman"/>
+          <w:color w:val="CCCCCC"/>
+          <w:sz w:val="21"/>
+          <w:szCs w:val="21"/>
+          <w:lang w:eastAsia="en-IN"/>
+        </w:rPr>
+        <w:t xml:space="preserve"> </w:t>
+      </w:r>
+      <w:r>
+        <w:rPr>
+          <w:rFonts w:ascii="Consolas" w:eastAsia="Times New Roman" w:hAnsi="Consolas" w:cs="Times New Roman"/>
+          <w:color w:val="D4D4D4"/>
+          <w:sz w:val="21"/>
+          <w:szCs w:val="21"/>
+          <w:lang w:eastAsia="en-IN"/>
+        </w:rPr>
+        <w:t>%</w:t>
+      </w:r>
+      <w:r>
+        <w:rPr>
+          <w:rFonts w:ascii="Consolas" w:eastAsia="Times New Roman" w:hAnsi="Consolas" w:cs="Times New Roman"/>
+          <w:color w:val="CCCCCC"/>
+          <w:sz w:val="21"/>
+          <w:szCs w:val="21"/>
+          <w:lang w:eastAsia="en-IN"/>
+        </w:rPr>
+        <w:t xml:space="preserve"> </w:t>
+      </w:r>
+      <w:proofErr w:type="spellStart"/>
+      <w:r>
+        <w:rPr>
+          <w:rFonts w:ascii="Consolas" w:eastAsia="Times New Roman" w:hAnsi="Consolas" w:cs="Times New Roman"/>
+          <w:color w:val="9CDCFE"/>
+          <w:sz w:val="21"/>
+          <w:szCs w:val="21"/>
+          <w:lang w:eastAsia="en-IN"/>
+        </w:rPr>
+        <w:t>i</w:t>
+      </w:r>
+      <w:proofErr w:type="spellEnd"/>
+      <w:r>
+        <w:rPr>
+          <w:rFonts w:ascii="Consolas" w:eastAsia="Times New Roman" w:hAnsi="Consolas" w:cs="Times New Roman"/>
+          <w:color w:val="CCCCCC"/>
+          <w:sz w:val="21"/>
+          <w:szCs w:val="21"/>
+          <w:lang w:eastAsia="en-IN"/>
+        </w:rPr>
+        <w:t xml:space="preserve"> </w:t>
+      </w:r>
+      <w:r>
+        <w:rPr>
+          <w:rFonts w:ascii="Consolas" w:eastAsia="Times New Roman" w:hAnsi="Consolas" w:cs="Times New Roman"/>
+          <w:color w:val="D4D4D4"/>
+          <w:sz w:val="21"/>
+          <w:szCs w:val="21"/>
+          <w:lang w:eastAsia="en-IN"/>
+        </w:rPr>
+        <w:t>==</w:t>
+      </w:r>
+      <w:r>
+        <w:rPr>
+          <w:rFonts w:ascii="Consolas" w:eastAsia="Times New Roman" w:hAnsi="Consolas" w:cs="Times New Roman"/>
+          <w:color w:val="CCCCCC"/>
+          <w:sz w:val="21"/>
+          <w:szCs w:val="21"/>
+          <w:lang w:eastAsia="en-IN"/>
+        </w:rPr>
+        <w:t xml:space="preserve"> </w:t>
+      </w:r>
+      <w:r>
+        <w:rPr>
+          <w:rFonts w:ascii="Consolas" w:eastAsia="Times New Roman" w:hAnsi="Consolas" w:cs="Times New Roman"/>
+          <w:color w:val="B5CEA8"/>
+          <w:sz w:val="21"/>
+          <w:szCs w:val="21"/>
+          <w:lang w:eastAsia="en-IN"/>
+        </w:rPr>
+        <w:t>0</w:t>
+      </w:r>
+      <w:r>
+        <w:rPr>
+          <w:rFonts w:ascii="Consolas" w:eastAsia="Times New Roman" w:hAnsi="Consolas" w:cs="Times New Roman"/>
+          <w:color w:val="CCCCCC"/>
+          <w:sz w:val="21"/>
+          <w:szCs w:val="21"/>
+          <w:lang w:eastAsia="en-IN"/>
+        </w:rPr>
+        <w:t>){</w:t>
+      </w:r>
+    </w:p>
+    <w:p>
+      <w:pPr>
+        <w:shd w:val="clear" w:color="auto" w:fill="1F1F1F"/>
+        <w:spacing w:after="0" w:line="285" w:lineRule="atLeast"/>
+        <w:rPr>
+          <w:rFonts w:ascii="Consolas" w:eastAsia="Times New Roman" w:hAnsi="Consolas" w:cs="Times New Roman"/>
+          <w:color w:val="CCCCCC"/>
+          <w:sz w:val="21"/>
+          <w:szCs w:val="21"/>
+          <w:lang w:eastAsia="en-IN"/>
+        </w:rPr>
+      </w:pPr>
+      <w:r>
+        <w:rPr>
+          <w:rFonts w:ascii="Consolas" w:eastAsia="Times New Roman" w:hAnsi="Consolas" w:cs="Times New Roman"/>
+          <w:color w:val="CCCCCC"/>
+          <w:sz w:val="21"/>
+          <w:szCs w:val="21"/>
+          <w:lang w:eastAsia="en-IN"/>
+        </w:rPr>
+        <w:t xml:space="preserve">            </w:t>
+      </w:r>
+      <w:r>
+        <w:rPr>
+          <w:rFonts w:ascii="Consolas" w:eastAsia="Times New Roman" w:hAnsi="Consolas" w:cs="Times New Roman"/>
+          <w:color w:val="9CDCFE"/>
+          <w:sz w:val="21"/>
+          <w:szCs w:val="21"/>
+          <w:lang w:eastAsia="en-IN"/>
+        </w:rPr>
+        <w:t>fact</w:t>
+      </w:r>
+      <w:r>
+        <w:rPr>
+          <w:rFonts w:ascii="Consolas" w:eastAsia="Times New Roman" w:hAnsi="Consolas" w:cs="Times New Roman"/>
+          <w:color w:val="CCCCCC"/>
+          <w:sz w:val="21"/>
+          <w:szCs w:val="21"/>
+          <w:lang w:eastAsia="en-IN"/>
+        </w:rPr>
+        <w:t>[</w:t>
+      </w:r>
+      <w:r>
+        <w:rPr>
+          <w:rFonts w:ascii="Consolas" w:eastAsia="Times New Roman" w:hAnsi="Consolas" w:cs="Times New Roman"/>
+          <w:color w:val="9CDCFE"/>
+          <w:sz w:val="21"/>
+          <w:szCs w:val="21"/>
+          <w:lang w:eastAsia="en-IN"/>
+        </w:rPr>
+        <w:t>count</w:t>
+      </w:r>
+      <w:r>
+        <w:rPr>
+          <w:rFonts w:ascii="Consolas" w:eastAsia="Times New Roman" w:hAnsi="Consolas" w:cs="Times New Roman"/>
+          <w:color w:val="CCCCCC"/>
+          <w:sz w:val="21"/>
+          <w:szCs w:val="21"/>
+          <w:lang w:eastAsia="en-IN"/>
+        </w:rPr>
+        <w:t xml:space="preserve">] </w:t>
+      </w:r>
+      <w:r>
+        <w:rPr>
+          <w:rFonts w:ascii="Consolas" w:eastAsia="Times New Roman" w:hAnsi="Consolas" w:cs="Times New Roman"/>
+          <w:color w:val="D4D4D4"/>
+          <w:sz w:val="21"/>
+          <w:szCs w:val="21"/>
+          <w:lang w:eastAsia="en-IN"/>
+        </w:rPr>
+        <w:t>=</w:t>
+      </w:r>
+      <w:r>
+        <w:rPr>
+          <w:rFonts w:ascii="Consolas" w:eastAsia="Times New Roman" w:hAnsi="Consolas" w:cs="Times New Roman"/>
+          <w:color w:val="CCCCCC"/>
+          <w:sz w:val="21"/>
+          <w:szCs w:val="21"/>
+          <w:lang w:eastAsia="en-IN"/>
+        </w:rPr>
+        <w:t xml:space="preserve"> </w:t>
+      </w:r>
+      <w:proofErr w:type="spellStart"/>
+      <w:r>
+        <w:rPr>
+          <w:rFonts w:ascii="Consolas" w:eastAsia="Times New Roman" w:hAnsi="Consolas" w:cs="Times New Roman"/>
+          <w:color w:val="9CDCFE"/>
+          <w:sz w:val="21"/>
+          <w:szCs w:val="21"/>
+          <w:lang w:eastAsia="en-IN"/>
+        </w:rPr>
+        <w:t>i</w:t>
+      </w:r>
+      <w:proofErr w:type="spellEnd"/>
+      <w:r>
+        <w:rPr>
+          <w:rFonts w:ascii="Consolas" w:eastAsia="Times New Roman" w:hAnsi="Consolas" w:cs="Times New Roman"/>
+          <w:color w:val="CCCCCC"/>
+          <w:sz w:val="21"/>
+          <w:szCs w:val="21"/>
+          <w:lang w:eastAsia="en-IN"/>
+        </w:rPr>
+        <w:t>;</w:t>
+      </w:r>
+    </w:p>
+    <w:p>
+      <w:pPr>
+        <w:shd w:val="clear" w:color="auto" w:fill="1F1F1F"/>
+        <w:spacing w:after="0" w:line="285" w:lineRule="atLeast"/>
+        <w:rPr>
+          <w:rFonts w:ascii="Consolas" w:eastAsia="Times New Roman" w:hAnsi="Consolas" w:cs="Times New Roman"/>
+          <w:color w:val="CCCCCC"/>
+          <w:sz w:val="21"/>
+          <w:szCs w:val="21"/>
+          <w:lang w:eastAsia="en-IN"/>
+        </w:rPr>
+      </w:pPr>
+      <w:r>
+        <w:rPr>
+          <w:rFonts w:ascii="Consolas" w:eastAsia="Times New Roman" w:hAnsi="Consolas" w:cs="Times New Roman"/>
+          <w:color w:val="CCCCCC"/>
+          <w:sz w:val="21"/>
+          <w:szCs w:val="21"/>
+          <w:lang w:eastAsia="en-IN"/>
+        </w:rPr>
+        <w:t xml:space="preserve">            </w:t>
+      </w:r>
+      <w:r>
+        <w:rPr>
+          <w:rFonts w:ascii="Consolas" w:eastAsia="Times New Roman" w:hAnsi="Consolas" w:cs="Times New Roman"/>
+          <w:color w:val="9CDCFE"/>
+          <w:sz w:val="21"/>
+          <w:szCs w:val="21"/>
+          <w:lang w:eastAsia="en-IN"/>
+        </w:rPr>
+        <w:t>count</w:t>
+      </w:r>
+      <w:r>
+        <w:rPr>
+          <w:rFonts w:ascii="Consolas" w:eastAsia="Times New Roman" w:hAnsi="Consolas" w:cs="Times New Roman"/>
+          <w:color w:val="CCCCCC"/>
+          <w:sz w:val="21"/>
+          <w:szCs w:val="21"/>
+          <w:lang w:eastAsia="en-IN"/>
+        </w:rPr>
+        <w:t xml:space="preserve"> </w:t>
+      </w:r>
+      <w:r>
+        <w:rPr>
+          <w:rFonts w:ascii="Consolas" w:eastAsia="Times New Roman" w:hAnsi="Consolas" w:cs="Times New Roman"/>
+          <w:color w:val="D4D4D4"/>
+          <w:sz w:val="21"/>
+          <w:szCs w:val="21"/>
+          <w:lang w:eastAsia="en-IN"/>
+        </w:rPr>
+        <w:t>+=</w:t>
+      </w:r>
+      <w:r>
+        <w:rPr>
+          <w:rFonts w:ascii="Consolas" w:eastAsia="Times New Roman" w:hAnsi="Consolas" w:cs="Times New Roman"/>
+          <w:color w:val="CCCCCC"/>
+          <w:sz w:val="21"/>
+          <w:szCs w:val="21"/>
+          <w:lang w:eastAsia="en-IN"/>
+        </w:rPr>
+        <w:t xml:space="preserve"> </w:t>
+      </w:r>
+      <w:r>
+        <w:rPr>
+          <w:rFonts w:ascii="Consolas" w:eastAsia="Times New Roman" w:hAnsi="Consolas" w:cs="Times New Roman"/>
+          <w:color w:val="B5CEA8"/>
+          <w:sz w:val="21"/>
+          <w:szCs w:val="21"/>
+          <w:lang w:eastAsia="en-IN"/>
+        </w:rPr>
+        <w:t>1</w:t>
+      </w:r>
+      <w:r>
+        <w:rPr>
+          <w:rFonts w:ascii="Consolas" w:eastAsia="Times New Roman" w:hAnsi="Consolas" w:cs="Times New Roman"/>
+          <w:color w:val="CCCCCC"/>
+          <w:sz w:val="21"/>
+          <w:szCs w:val="21"/>
+          <w:lang w:eastAsia="en-IN"/>
+        </w:rPr>
+        <w:t>;</w:t>
+      </w:r>
+    </w:p>
+    <w:p>
+      <w:pPr>
+        <w:shd w:val="clear" w:color="auto" w:fill="1F1F1F"/>
+        <w:spacing w:after="0" w:line="285" w:lineRule="atLeast"/>
+        <w:rPr>
+          <w:rFonts w:ascii="Consolas" w:eastAsia="Times New Roman" w:hAnsi="Consolas" w:cs="Times New Roman"/>
+          <w:color w:val="CCCCCC"/>
+          <w:sz w:val="21"/>
+          <w:szCs w:val="21"/>
+          <w:lang w:eastAsia="en-IN"/>
+        </w:rPr>
+      </w:pPr>
+      <w:r>
+        <w:rPr>
+          <w:rFonts w:ascii="Consolas" w:eastAsia="Times New Roman" w:hAnsi="Consolas" w:cs="Times New Roman"/>
+          <w:color w:val="CCCCCC"/>
+          <w:sz w:val="21"/>
+          <w:szCs w:val="21"/>
+          <w:lang w:eastAsia="en-IN"/>
+        </w:rPr>
+        <w:t>        }</w:t>
+      </w:r>
+    </w:p>
+    <w:p>
+      <w:pPr>
+        <w:shd w:val="clear" w:color="auto" w:fill="1F1F1F"/>
+        <w:spacing w:after="0" w:line="285" w:lineRule="atLeast"/>
+        <w:rPr>
+          <w:rFonts w:ascii="Consolas" w:eastAsia="Times New Roman" w:hAnsi="Consolas" w:cs="Times New Roman"/>
+          <w:color w:val="CCCCCC"/>
+          <w:sz w:val="21"/>
+          <w:szCs w:val="21"/>
+          <w:lang w:eastAsia="en-IN"/>
+        </w:rPr>
+      </w:pPr>
+      <w:r>
+        <w:rPr>
+          <w:rFonts w:ascii="Consolas" w:eastAsia="Times New Roman" w:hAnsi="Consolas" w:cs="Times New Roman"/>
+          <w:color w:val="CCCCCC"/>
+          <w:sz w:val="21"/>
+          <w:szCs w:val="21"/>
+          <w:lang w:eastAsia="en-IN"/>
+        </w:rPr>
+        <w:t>    }</w:t>
+      </w:r>
+    </w:p>
+    <w:p>
+      <w:pPr>
+        <w:shd w:val="clear" w:color="auto" w:fill="1F1F1F"/>
+        <w:spacing w:after="0" w:line="285" w:lineRule="atLeast"/>
+        <w:rPr>
+          <w:rFonts w:ascii="Consolas" w:eastAsia="Times New Roman" w:hAnsi="Consolas" w:cs="Times New Roman"/>
+          <w:color w:val="CCCCCC"/>
+          <w:sz w:val="21"/>
+          <w:szCs w:val="21"/>
+          <w:lang w:eastAsia="en-IN"/>
+        </w:rPr>
+      </w:pPr>
+      <w:r>
+        <w:rPr>
+          <w:rFonts w:ascii="Consolas" w:eastAsia="Times New Roman" w:hAnsi="Consolas" w:cs="Times New Roman"/>
+          <w:color w:val="CCCCCC"/>
+          <w:sz w:val="21"/>
+          <w:szCs w:val="21"/>
+          <w:lang w:eastAsia="en-IN"/>
+        </w:rPr>
+        <w:t xml:space="preserve">    </w:t>
+      </w:r>
+      <w:r>
+        <w:rPr>
+          <w:rFonts w:ascii="Consolas" w:eastAsia="Times New Roman" w:hAnsi="Consolas" w:cs="Times New Roman"/>
+          <w:color w:val="569CD6"/>
+          <w:sz w:val="21"/>
+          <w:szCs w:val="21"/>
+          <w:lang w:eastAsia="en-IN"/>
+        </w:rPr>
+        <w:t>int</w:t>
+      </w:r>
+      <w:r>
+        <w:rPr>
+          <w:rFonts w:ascii="Consolas" w:eastAsia="Times New Roman" w:hAnsi="Consolas" w:cs="Times New Roman"/>
+          <w:color w:val="CCCCCC"/>
+          <w:sz w:val="21"/>
+          <w:szCs w:val="21"/>
+          <w:lang w:eastAsia="en-IN"/>
+        </w:rPr>
+        <w:t xml:space="preserve"> </w:t>
+      </w:r>
+      <w:r>
+        <w:rPr>
+          <w:rFonts w:ascii="Consolas" w:eastAsia="Times New Roman" w:hAnsi="Consolas" w:cs="Times New Roman"/>
+          <w:color w:val="9CDCFE"/>
+          <w:sz w:val="21"/>
+          <w:szCs w:val="21"/>
+          <w:lang w:eastAsia="en-IN"/>
+        </w:rPr>
+        <w:t>prime</w:t>
+      </w:r>
+      <w:r>
+        <w:rPr>
+          <w:rFonts w:ascii="Consolas" w:eastAsia="Times New Roman" w:hAnsi="Consolas" w:cs="Times New Roman"/>
+          <w:color w:val="CCCCCC"/>
+          <w:sz w:val="21"/>
+          <w:szCs w:val="21"/>
+          <w:lang w:eastAsia="en-IN"/>
+        </w:rPr>
+        <w:t xml:space="preserve"> </w:t>
+      </w:r>
+      <w:r>
+        <w:rPr>
+          <w:rFonts w:ascii="Consolas" w:eastAsia="Times New Roman" w:hAnsi="Consolas" w:cs="Times New Roman"/>
+          <w:color w:val="D4D4D4"/>
+          <w:sz w:val="21"/>
+          <w:szCs w:val="21"/>
+          <w:lang w:eastAsia="en-IN"/>
+        </w:rPr>
+        <w:t>=</w:t>
+      </w:r>
+      <w:r>
+        <w:rPr>
+          <w:rFonts w:ascii="Consolas" w:eastAsia="Times New Roman" w:hAnsi="Consolas" w:cs="Times New Roman"/>
+          <w:color w:val="CCCCCC"/>
+          <w:sz w:val="21"/>
+          <w:szCs w:val="21"/>
+          <w:lang w:eastAsia="en-IN"/>
+        </w:rPr>
+        <w:t xml:space="preserve"> </w:t>
+      </w:r>
+      <w:r>
+        <w:rPr>
+          <w:rFonts w:ascii="Consolas" w:eastAsia="Times New Roman" w:hAnsi="Consolas" w:cs="Times New Roman"/>
+          <w:color w:val="B5CEA8"/>
+          <w:sz w:val="21"/>
+          <w:szCs w:val="21"/>
+          <w:lang w:eastAsia="en-IN"/>
+        </w:rPr>
+        <w:t>1</w:t>
+      </w:r>
+      <w:r>
+        <w:rPr>
+          <w:rFonts w:ascii="Consolas" w:eastAsia="Times New Roman" w:hAnsi="Consolas" w:cs="Times New Roman"/>
+          <w:color w:val="CCCCCC"/>
+          <w:sz w:val="21"/>
+          <w:szCs w:val="21"/>
+          <w:lang w:eastAsia="en-IN"/>
+        </w:rPr>
+        <w:t>;</w:t>
+      </w:r>
+    </w:p>
+    <w:p>
+      <w:pPr>
+        <w:shd w:val="clear" w:color="auto" w:fill="1F1F1F"/>
+        <w:spacing w:after="0" w:line="285" w:lineRule="atLeast"/>
+        <w:rPr>
+          <w:rFonts w:ascii="Consolas" w:eastAsia="Times New Roman" w:hAnsi="Consolas" w:cs="Times New Roman"/>
+          <w:color w:val="CCCCCC"/>
+          <w:sz w:val="21"/>
+          <w:szCs w:val="21"/>
+          <w:lang w:eastAsia="en-IN"/>
+        </w:rPr>
+      </w:pPr>
+      <w:r>
+        <w:rPr>
+          <w:rFonts w:ascii="Consolas" w:eastAsia="Times New Roman" w:hAnsi="Consolas" w:cs="Times New Roman"/>
+          <w:color w:val="CCCCCC"/>
+          <w:sz w:val="21"/>
+          <w:szCs w:val="21"/>
+          <w:lang w:eastAsia="en-IN"/>
+        </w:rPr>
+        <w:t xml:space="preserve">    </w:t>
+      </w:r>
+      <w:r>
+        <w:rPr>
+          <w:rFonts w:ascii="Consolas" w:eastAsia="Times New Roman" w:hAnsi="Consolas" w:cs="Times New Roman"/>
+          <w:color w:val="C586C0"/>
+          <w:sz w:val="21"/>
+          <w:szCs w:val="21"/>
+          <w:lang w:eastAsia="en-IN"/>
+        </w:rPr>
+        <w:t>for</w:t>
+      </w:r>
+      <w:r>
+        <w:rPr>
+          <w:rFonts w:ascii="Consolas" w:eastAsia="Times New Roman" w:hAnsi="Consolas" w:cs="Times New Roman"/>
+          <w:color w:val="CCCCCC"/>
+          <w:sz w:val="21"/>
+          <w:szCs w:val="21"/>
+          <w:lang w:eastAsia="en-IN"/>
+        </w:rPr>
+        <w:t xml:space="preserve"> (</w:t>
+      </w:r>
+      <w:r>
+        <w:rPr>
+          <w:rFonts w:ascii="Consolas" w:eastAsia="Times New Roman" w:hAnsi="Consolas" w:cs="Times New Roman"/>
+          <w:color w:val="569CD6"/>
+          <w:sz w:val="21"/>
+          <w:szCs w:val="21"/>
+          <w:lang w:eastAsia="en-IN"/>
+        </w:rPr>
+        <w:t>int</w:t>
+      </w:r>
+      <w:r>
+        <w:rPr>
+          <w:rFonts w:ascii="Consolas" w:eastAsia="Times New Roman" w:hAnsi="Consolas" w:cs="Times New Roman"/>
+          <w:color w:val="CCCCCC"/>
+          <w:sz w:val="21"/>
+          <w:szCs w:val="21"/>
+          <w:lang w:eastAsia="en-IN"/>
+        </w:rPr>
+        <w:t xml:space="preserve"> </w:t>
+      </w:r>
+      <w:proofErr w:type="spellStart"/>
+      <w:r>
+        <w:rPr>
+          <w:rFonts w:ascii="Consolas" w:eastAsia="Times New Roman" w:hAnsi="Consolas" w:cs="Times New Roman"/>
+          <w:color w:val="9CDCFE"/>
+          <w:sz w:val="21"/>
+          <w:szCs w:val="21"/>
+          <w:lang w:eastAsia="en-IN"/>
+        </w:rPr>
+        <w:t>i</w:t>
+      </w:r>
+      <w:proofErr w:type="spellEnd"/>
+      <w:r>
+        <w:rPr>
+          <w:rFonts w:ascii="Consolas" w:eastAsia="Times New Roman" w:hAnsi="Consolas" w:cs="Times New Roman"/>
+          <w:color w:val="CCCCCC"/>
+          <w:sz w:val="21"/>
+          <w:szCs w:val="21"/>
+          <w:lang w:eastAsia="en-IN"/>
+        </w:rPr>
+        <w:t xml:space="preserve"> </w:t>
+      </w:r>
+      <w:r>
+        <w:rPr>
+          <w:rFonts w:ascii="Consolas" w:eastAsia="Times New Roman" w:hAnsi="Consolas" w:cs="Times New Roman"/>
+          <w:color w:val="D4D4D4"/>
+          <w:sz w:val="21"/>
+          <w:szCs w:val="21"/>
+          <w:lang w:eastAsia="en-IN"/>
+        </w:rPr>
+        <w:t>=</w:t>
+      </w:r>
+      <w:r>
+        <w:rPr>
+          <w:rFonts w:ascii="Consolas" w:eastAsia="Times New Roman" w:hAnsi="Consolas" w:cs="Times New Roman"/>
+          <w:color w:val="CCCCCC"/>
+          <w:sz w:val="21"/>
+          <w:szCs w:val="21"/>
+          <w:lang w:eastAsia="en-IN"/>
+        </w:rPr>
+        <w:t xml:space="preserve"> </w:t>
+      </w:r>
+      <w:r>
+        <w:rPr>
+          <w:rFonts w:ascii="Consolas" w:eastAsia="Times New Roman" w:hAnsi="Consolas" w:cs="Times New Roman"/>
+          <w:color w:val="B5CEA8"/>
+          <w:sz w:val="21"/>
+          <w:szCs w:val="21"/>
+          <w:lang w:eastAsia="en-IN"/>
+        </w:rPr>
+        <w:t>0</w:t>
+      </w:r>
+      <w:r>
+        <w:rPr>
+          <w:rFonts w:ascii="Consolas" w:eastAsia="Times New Roman" w:hAnsi="Consolas" w:cs="Times New Roman"/>
+          <w:color w:val="CCCCCC"/>
+          <w:sz w:val="21"/>
+          <w:szCs w:val="21"/>
+          <w:lang w:eastAsia="en-IN"/>
+        </w:rPr>
+        <w:t xml:space="preserve">; </w:t>
+      </w:r>
+      <w:proofErr w:type="spellStart"/>
+      <w:r>
+        <w:rPr>
+          <w:rFonts w:ascii="Consolas" w:eastAsia="Times New Roman" w:hAnsi="Consolas" w:cs="Times New Roman"/>
+          <w:color w:val="9CDCFE"/>
+          <w:sz w:val="21"/>
+          <w:szCs w:val="21"/>
+          <w:lang w:eastAsia="en-IN"/>
+        </w:rPr>
+        <w:t>i</w:t>
+      </w:r>
+      <w:proofErr w:type="spellEnd"/>
+      <w:r>
+        <w:rPr>
+          <w:rFonts w:ascii="Consolas" w:eastAsia="Times New Roman" w:hAnsi="Consolas" w:cs="Times New Roman"/>
+          <w:color w:val="CCCCCC"/>
+          <w:sz w:val="21"/>
+          <w:szCs w:val="21"/>
+          <w:lang w:eastAsia="en-IN"/>
+        </w:rPr>
+        <w:t xml:space="preserve"> </w:t>
+      </w:r>
+      <w:r>
+        <w:rPr>
+          <w:rFonts w:ascii="Consolas" w:eastAsia="Times New Roman" w:hAnsi="Consolas" w:cs="Times New Roman"/>
+          <w:color w:val="D4D4D4"/>
+          <w:sz w:val="21"/>
+          <w:szCs w:val="21"/>
+          <w:lang w:eastAsia="en-IN"/>
+        </w:rPr>
+        <w:t>&lt;</w:t>
+      </w:r>
+      <w:r>
+        <w:rPr>
+          <w:rFonts w:ascii="Consolas" w:eastAsia="Times New Roman" w:hAnsi="Consolas" w:cs="Times New Roman"/>
+          <w:color w:val="CCCCCC"/>
+          <w:sz w:val="21"/>
+          <w:szCs w:val="21"/>
+          <w:lang w:eastAsia="en-IN"/>
+        </w:rPr>
+        <w:t xml:space="preserve"> </w:t>
+      </w:r>
+      <w:r>
+        <w:rPr>
+          <w:rFonts w:ascii="Consolas" w:eastAsia="Times New Roman" w:hAnsi="Consolas" w:cs="Times New Roman"/>
+          <w:color w:val="9CDCFE"/>
+          <w:sz w:val="21"/>
+          <w:szCs w:val="21"/>
+          <w:lang w:eastAsia="en-IN"/>
+        </w:rPr>
+        <w:t>count</w:t>
+      </w:r>
+      <w:r>
+        <w:rPr>
+          <w:rFonts w:ascii="Consolas" w:eastAsia="Times New Roman" w:hAnsi="Consolas" w:cs="Times New Roman"/>
+          <w:color w:val="CCCCCC"/>
+          <w:sz w:val="21"/>
+          <w:szCs w:val="21"/>
+          <w:lang w:eastAsia="en-IN"/>
+        </w:rPr>
+        <w:t xml:space="preserve">; </w:t>
+      </w:r>
+      <w:proofErr w:type="spellStart"/>
+      <w:r>
+        <w:rPr>
+          <w:rFonts w:ascii="Consolas" w:eastAsia="Times New Roman" w:hAnsi="Consolas" w:cs="Times New Roman"/>
+          <w:color w:val="9CDCFE"/>
+          <w:sz w:val="21"/>
+          <w:szCs w:val="21"/>
+          <w:lang w:eastAsia="en-IN"/>
+        </w:rPr>
+        <w:t>i</w:t>
+      </w:r>
+      <w:proofErr w:type="spellEnd"/>
+      <w:r>
+        <w:rPr>
+          <w:rFonts w:ascii="Consolas" w:eastAsia="Times New Roman" w:hAnsi="Consolas" w:cs="Times New Roman"/>
+          <w:color w:val="D4D4D4"/>
+          <w:sz w:val="21"/>
+          <w:szCs w:val="21"/>
+          <w:lang w:eastAsia="en-IN"/>
+        </w:rPr>
+        <w:t>++</w:t>
+      </w:r>
+      <w:r>
+        <w:rPr>
+          <w:rFonts w:ascii="Consolas" w:eastAsia="Times New Roman" w:hAnsi="Consolas" w:cs="Times New Roman"/>
+          <w:color w:val="CCCCCC"/>
+          <w:sz w:val="21"/>
+          <w:szCs w:val="21"/>
+          <w:lang w:eastAsia="en-IN"/>
+        </w:rPr>
+        <w:t>){</w:t>
+      </w:r>
+    </w:p>
+    <w:p>
+      <w:pPr>
+        <w:shd w:val="clear" w:color="auto" w:fill="1F1F1F"/>
+        <w:spacing w:after="0" w:line="285" w:lineRule="atLeast"/>
+        <w:rPr>
+          <w:rFonts w:ascii="Consolas" w:eastAsia="Times New Roman" w:hAnsi="Consolas" w:cs="Times New Roman"/>
+          <w:color w:val="CCCCCC"/>
+          <w:sz w:val="21"/>
+          <w:szCs w:val="21"/>
+          <w:lang w:eastAsia="en-IN"/>
+        </w:rPr>
+      </w:pPr>
+      <w:r>
+        <w:rPr>
+          <w:rFonts w:ascii="Consolas" w:eastAsia="Times New Roman" w:hAnsi="Consolas" w:cs="Times New Roman"/>
+          <w:color w:val="CCCCCC"/>
+          <w:sz w:val="21"/>
+          <w:szCs w:val="21"/>
+          <w:lang w:eastAsia="en-IN"/>
+        </w:rPr>
+        <w:t xml:space="preserve">        </w:t>
+      </w:r>
+      <w:r>
+        <w:rPr>
+          <w:rFonts w:ascii="Consolas" w:eastAsia="Times New Roman" w:hAnsi="Consolas" w:cs="Times New Roman"/>
+          <w:color w:val="C586C0"/>
+          <w:sz w:val="21"/>
+          <w:szCs w:val="21"/>
+          <w:lang w:eastAsia="en-IN"/>
+        </w:rPr>
+        <w:t>for</w:t>
+      </w:r>
+      <w:r>
+        <w:rPr>
+          <w:rFonts w:ascii="Consolas" w:eastAsia="Times New Roman" w:hAnsi="Consolas" w:cs="Times New Roman"/>
+          <w:color w:val="CCCCCC"/>
+          <w:sz w:val="21"/>
+          <w:szCs w:val="21"/>
+          <w:lang w:eastAsia="en-IN"/>
+        </w:rPr>
+        <w:t xml:space="preserve"> (</w:t>
+      </w:r>
+      <w:r>
+        <w:rPr>
+          <w:rFonts w:ascii="Consolas" w:eastAsia="Times New Roman" w:hAnsi="Consolas" w:cs="Times New Roman"/>
+          <w:color w:val="569CD6"/>
+          <w:sz w:val="21"/>
+          <w:szCs w:val="21"/>
+          <w:lang w:eastAsia="en-IN"/>
+        </w:rPr>
+        <w:t>int</w:t>
+      </w:r>
+      <w:r>
+        <w:rPr>
+          <w:rFonts w:ascii="Consolas" w:eastAsia="Times New Roman" w:hAnsi="Consolas" w:cs="Times New Roman"/>
+          <w:color w:val="CCCCCC"/>
+          <w:sz w:val="21"/>
+          <w:szCs w:val="21"/>
+          <w:lang w:eastAsia="en-IN"/>
+        </w:rPr>
+        <w:t xml:space="preserve"> </w:t>
+      </w:r>
+      <w:r>
+        <w:rPr>
+          <w:rFonts w:ascii="Consolas" w:eastAsia="Times New Roman" w:hAnsi="Consolas" w:cs="Times New Roman"/>
+          <w:color w:val="9CDCFE"/>
+          <w:sz w:val="21"/>
+          <w:szCs w:val="21"/>
+          <w:lang w:eastAsia="en-IN"/>
+        </w:rPr>
+        <w:t>j</w:t>
+      </w:r>
+      <w:r>
+        <w:rPr>
+          <w:rFonts w:ascii="Consolas" w:eastAsia="Times New Roman" w:hAnsi="Consolas" w:cs="Times New Roman"/>
+          <w:color w:val="CCCCCC"/>
+          <w:sz w:val="21"/>
+          <w:szCs w:val="21"/>
+          <w:lang w:eastAsia="en-IN"/>
+        </w:rPr>
+        <w:t xml:space="preserve"> </w:t>
+      </w:r>
+      <w:r>
+        <w:rPr>
+          <w:rFonts w:ascii="Consolas" w:eastAsia="Times New Roman" w:hAnsi="Consolas" w:cs="Times New Roman"/>
+          <w:color w:val="D4D4D4"/>
+          <w:sz w:val="21"/>
+          <w:szCs w:val="21"/>
+          <w:lang w:eastAsia="en-IN"/>
+        </w:rPr>
+        <w:t>=</w:t>
+      </w:r>
+      <w:r>
+        <w:rPr>
+          <w:rFonts w:ascii="Consolas" w:eastAsia="Times New Roman" w:hAnsi="Consolas" w:cs="Times New Roman"/>
+          <w:color w:val="CCCCCC"/>
+          <w:sz w:val="21"/>
+          <w:szCs w:val="21"/>
+          <w:lang w:eastAsia="en-IN"/>
+        </w:rPr>
+        <w:t xml:space="preserve"> </w:t>
+      </w:r>
+      <w:r>
+        <w:rPr>
+          <w:rFonts w:ascii="Consolas" w:eastAsia="Times New Roman" w:hAnsi="Consolas" w:cs="Times New Roman"/>
+          <w:color w:val="B5CEA8"/>
+          <w:sz w:val="21"/>
+          <w:szCs w:val="21"/>
+          <w:lang w:eastAsia="en-IN"/>
+        </w:rPr>
+        <w:t>2</w:t>
+      </w:r>
+      <w:r>
+        <w:rPr>
+          <w:rFonts w:ascii="Consolas" w:eastAsia="Times New Roman" w:hAnsi="Consolas" w:cs="Times New Roman"/>
+          <w:color w:val="CCCCCC"/>
+          <w:sz w:val="21"/>
+          <w:szCs w:val="21"/>
+          <w:lang w:eastAsia="en-IN"/>
+        </w:rPr>
+        <w:t xml:space="preserve">; </w:t>
+      </w:r>
+      <w:r>
+        <w:rPr>
+          <w:rFonts w:ascii="Consolas" w:eastAsia="Times New Roman" w:hAnsi="Consolas" w:cs="Times New Roman"/>
+          <w:color w:val="9CDCFE"/>
+          <w:sz w:val="21"/>
+          <w:szCs w:val="21"/>
+          <w:lang w:eastAsia="en-IN"/>
+        </w:rPr>
+        <w:t>j</w:t>
+      </w:r>
+      <w:r>
+        <w:rPr>
+          <w:rFonts w:ascii="Consolas" w:eastAsia="Times New Roman" w:hAnsi="Consolas" w:cs="Times New Roman"/>
+          <w:color w:val="CCCCCC"/>
+          <w:sz w:val="21"/>
+          <w:szCs w:val="21"/>
+          <w:lang w:eastAsia="en-IN"/>
+        </w:rPr>
+        <w:t xml:space="preserve"> </w:t>
+      </w:r>
+      <w:r>
+        <w:rPr>
+          <w:rFonts w:ascii="Consolas" w:eastAsia="Times New Roman" w:hAnsi="Consolas" w:cs="Times New Roman"/>
+          <w:color w:val="D4D4D4"/>
+          <w:sz w:val="21"/>
+          <w:szCs w:val="21"/>
+          <w:lang w:eastAsia="en-IN"/>
+        </w:rPr>
+        <w:t>&lt;</w:t>
+      </w:r>
+      <w:r>
+        <w:rPr>
+          <w:rFonts w:ascii="Consolas" w:eastAsia="Times New Roman" w:hAnsi="Consolas" w:cs="Times New Roman"/>
+          <w:color w:val="CCCCCC"/>
+          <w:sz w:val="21"/>
+          <w:szCs w:val="21"/>
+          <w:lang w:eastAsia="en-IN"/>
+        </w:rPr>
+        <w:t xml:space="preserve"> </w:t>
+      </w:r>
+      <w:r>
+        <w:rPr>
+          <w:rFonts w:ascii="Consolas" w:eastAsia="Times New Roman" w:hAnsi="Consolas" w:cs="Times New Roman"/>
+          <w:color w:val="9CDCFE"/>
+          <w:sz w:val="21"/>
+          <w:szCs w:val="21"/>
+          <w:lang w:eastAsia="en-IN"/>
+        </w:rPr>
+        <w:t>fact</w:t>
+      </w:r>
+      <w:r>
+        <w:rPr>
+          <w:rFonts w:ascii="Consolas" w:eastAsia="Times New Roman" w:hAnsi="Consolas" w:cs="Times New Roman"/>
+          <w:color w:val="CCCCCC"/>
+          <w:sz w:val="21"/>
+          <w:szCs w:val="21"/>
+          <w:lang w:eastAsia="en-IN"/>
+        </w:rPr>
+        <w:t>[</w:t>
+      </w:r>
+      <w:proofErr w:type="spellStart"/>
+      <w:r>
+        <w:rPr>
+          <w:rFonts w:ascii="Consolas" w:eastAsia="Times New Roman" w:hAnsi="Consolas" w:cs="Times New Roman"/>
+          <w:color w:val="9CDCFE"/>
+          <w:sz w:val="21"/>
+          <w:szCs w:val="21"/>
+          <w:lang w:eastAsia="en-IN"/>
+        </w:rPr>
+        <w:t>i</w:t>
+      </w:r>
+      <w:proofErr w:type="spellEnd"/>
+      <w:r>
+        <w:rPr>
+          <w:rFonts w:ascii="Consolas" w:eastAsia="Times New Roman" w:hAnsi="Consolas" w:cs="Times New Roman"/>
+          <w:color w:val="CCCCCC"/>
+          <w:sz w:val="21"/>
+          <w:szCs w:val="21"/>
+          <w:lang w:eastAsia="en-IN"/>
+        </w:rPr>
+        <w:t xml:space="preserve">]; </w:t>
+      </w:r>
+      <w:proofErr w:type="spellStart"/>
+      <w:r>
+        <w:rPr>
+          <w:rFonts w:ascii="Consolas" w:eastAsia="Times New Roman" w:hAnsi="Consolas" w:cs="Times New Roman"/>
+          <w:color w:val="9CDCFE"/>
+          <w:sz w:val="21"/>
+          <w:szCs w:val="21"/>
+          <w:lang w:eastAsia="en-IN"/>
+        </w:rPr>
+        <w:t>j</w:t>
+      </w:r>
+      <w:r>
+        <w:rPr>
+          <w:rFonts w:ascii="Consolas" w:eastAsia="Times New Roman" w:hAnsi="Consolas" w:cs="Times New Roman"/>
+          <w:color w:val="D4D4D4"/>
+          <w:sz w:val="21"/>
+          <w:szCs w:val="21"/>
+          <w:lang w:eastAsia="en-IN"/>
+        </w:rPr>
+        <w:t>++</w:t>
+      </w:r>
+      <w:proofErr w:type="spellEnd"/>
+      <w:r>
+        <w:rPr>
+          <w:rFonts w:ascii="Consolas" w:eastAsia="Times New Roman" w:hAnsi="Consolas" w:cs="Times New Roman"/>
+          <w:color w:val="CCCCCC"/>
+          <w:sz w:val="21"/>
+          <w:szCs w:val="21"/>
+          <w:lang w:eastAsia="en-IN"/>
+        </w:rPr>
+        <w:t>){</w:t>
+      </w:r>
+    </w:p>
+    <w:p>
+      <w:pPr>
+        <w:shd w:val="clear" w:color="auto" w:fill="1F1F1F"/>
+        <w:spacing w:after="0" w:line="285" w:lineRule="atLeast"/>
+        <w:rPr>
+          <w:rFonts w:ascii="Consolas" w:eastAsia="Times New Roman" w:hAnsi="Consolas" w:cs="Times New Roman"/>
+          <w:color w:val="CCCCCC"/>
+          <w:sz w:val="21"/>
+          <w:szCs w:val="21"/>
+          <w:lang w:eastAsia="en-IN"/>
+        </w:rPr>
+      </w:pPr>
+      <w:r>
+        <w:rPr>
+          <w:rFonts w:ascii="Consolas" w:eastAsia="Times New Roman" w:hAnsi="Consolas" w:cs="Times New Roman"/>
+          <w:color w:val="CCCCCC"/>
+          <w:sz w:val="21"/>
+          <w:szCs w:val="21"/>
+          <w:lang w:eastAsia="en-IN"/>
+        </w:rPr>
+        <w:t xml:space="preserve">            </w:t>
+      </w:r>
+      <w:r>
+        <w:rPr>
+          <w:rFonts w:ascii="Consolas" w:eastAsia="Times New Roman" w:hAnsi="Consolas" w:cs="Times New Roman"/>
+          <w:color w:val="C586C0"/>
+          <w:sz w:val="21"/>
+          <w:szCs w:val="21"/>
+          <w:lang w:eastAsia="en-IN"/>
+        </w:rPr>
+        <w:t>if</w:t>
+      </w:r>
+      <w:r>
+        <w:rPr>
+          <w:rFonts w:ascii="Consolas" w:eastAsia="Times New Roman" w:hAnsi="Consolas" w:cs="Times New Roman"/>
+          <w:color w:val="CCCCCC"/>
+          <w:sz w:val="21"/>
+          <w:szCs w:val="21"/>
+          <w:lang w:eastAsia="en-IN"/>
+        </w:rPr>
+        <w:t xml:space="preserve"> (</w:t>
+      </w:r>
+      <w:r>
+        <w:rPr>
+          <w:rFonts w:ascii="Consolas" w:eastAsia="Times New Roman" w:hAnsi="Consolas" w:cs="Times New Roman"/>
+          <w:color w:val="9CDCFE"/>
+          <w:sz w:val="21"/>
+          <w:szCs w:val="21"/>
+          <w:lang w:eastAsia="en-IN"/>
+        </w:rPr>
+        <w:t>fact</w:t>
+      </w:r>
+      <w:r>
+        <w:rPr>
+          <w:rFonts w:ascii="Consolas" w:eastAsia="Times New Roman" w:hAnsi="Consolas" w:cs="Times New Roman"/>
+          <w:color w:val="CCCCCC"/>
+          <w:sz w:val="21"/>
+          <w:szCs w:val="21"/>
+          <w:lang w:eastAsia="en-IN"/>
+        </w:rPr>
+        <w:t>[</w:t>
+      </w:r>
+      <w:proofErr w:type="spellStart"/>
+      <w:r>
+        <w:rPr>
+          <w:rFonts w:ascii="Consolas" w:eastAsia="Times New Roman" w:hAnsi="Consolas" w:cs="Times New Roman"/>
+          <w:color w:val="9CDCFE"/>
+          <w:sz w:val="21"/>
+          <w:szCs w:val="21"/>
+          <w:lang w:eastAsia="en-IN"/>
+        </w:rPr>
+        <w:t>i</w:t>
+      </w:r>
+      <w:proofErr w:type="spellEnd"/>
+      <w:r>
+        <w:rPr>
+          <w:rFonts w:ascii="Consolas" w:eastAsia="Times New Roman" w:hAnsi="Consolas" w:cs="Times New Roman"/>
+          <w:color w:val="CCCCCC"/>
+          <w:sz w:val="21"/>
+          <w:szCs w:val="21"/>
+          <w:lang w:eastAsia="en-IN"/>
+        </w:rPr>
+        <w:t xml:space="preserve">] </w:t>
+      </w:r>
+      <w:r>
+        <w:rPr>
+          <w:rFonts w:ascii="Consolas" w:eastAsia="Times New Roman" w:hAnsi="Consolas" w:cs="Times New Roman"/>
+          <w:color w:val="D4D4D4"/>
+          <w:sz w:val="21"/>
+          <w:szCs w:val="21"/>
+          <w:lang w:eastAsia="en-IN"/>
+        </w:rPr>
+        <w:t>%</w:t>
+      </w:r>
+      <w:r>
+        <w:rPr>
+          <w:rFonts w:ascii="Consolas" w:eastAsia="Times New Roman" w:hAnsi="Consolas" w:cs="Times New Roman"/>
+          <w:color w:val="CCCCCC"/>
+          <w:sz w:val="21"/>
+          <w:szCs w:val="21"/>
+          <w:lang w:eastAsia="en-IN"/>
+        </w:rPr>
+        <w:t xml:space="preserve"> </w:t>
+      </w:r>
+      <w:r>
+        <w:rPr>
+          <w:rFonts w:ascii="Consolas" w:eastAsia="Times New Roman" w:hAnsi="Consolas" w:cs="Times New Roman"/>
+          <w:color w:val="9CDCFE"/>
+          <w:sz w:val="21"/>
+          <w:szCs w:val="21"/>
+          <w:lang w:eastAsia="en-IN"/>
+        </w:rPr>
+        <w:t>j</w:t>
+      </w:r>
+      <w:r>
+        <w:rPr>
+          <w:rFonts w:ascii="Consolas" w:eastAsia="Times New Roman" w:hAnsi="Consolas" w:cs="Times New Roman"/>
+          <w:color w:val="CCCCCC"/>
+          <w:sz w:val="21"/>
+          <w:szCs w:val="21"/>
+          <w:lang w:eastAsia="en-IN"/>
+        </w:rPr>
+        <w:t xml:space="preserve"> </w:t>
+      </w:r>
+      <w:r>
+        <w:rPr>
+          <w:rFonts w:ascii="Consolas" w:eastAsia="Times New Roman" w:hAnsi="Consolas" w:cs="Times New Roman"/>
+          <w:color w:val="D4D4D4"/>
+          <w:sz w:val="21"/>
+          <w:szCs w:val="21"/>
+          <w:lang w:eastAsia="en-IN"/>
+        </w:rPr>
+        <w:t>==</w:t>
+      </w:r>
+      <w:r>
+        <w:rPr>
+          <w:rFonts w:ascii="Consolas" w:eastAsia="Times New Roman" w:hAnsi="Consolas" w:cs="Times New Roman"/>
+          <w:color w:val="CCCCCC"/>
+          <w:sz w:val="21"/>
+          <w:szCs w:val="21"/>
+          <w:lang w:eastAsia="en-IN"/>
+        </w:rPr>
+        <w:t xml:space="preserve"> </w:t>
+      </w:r>
+      <w:r>
+        <w:rPr>
+          <w:rFonts w:ascii="Consolas" w:eastAsia="Times New Roman" w:hAnsi="Consolas" w:cs="Times New Roman"/>
+          <w:color w:val="B5CEA8"/>
+          <w:sz w:val="21"/>
+          <w:szCs w:val="21"/>
+          <w:lang w:eastAsia="en-IN"/>
+        </w:rPr>
+        <w:t>0</w:t>
+      </w:r>
+      <w:r>
+        <w:rPr>
+          <w:rFonts w:ascii="Consolas" w:eastAsia="Times New Roman" w:hAnsi="Consolas" w:cs="Times New Roman"/>
+          <w:color w:val="CCCCCC"/>
+          <w:sz w:val="21"/>
+          <w:szCs w:val="21"/>
+          <w:lang w:eastAsia="en-IN"/>
+        </w:rPr>
+        <w:t>){</w:t>
+      </w:r>
+    </w:p>
+    <w:p>
+      <w:pPr>
+        <w:shd w:val="clear" w:color="auto" w:fill="1F1F1F"/>
+        <w:spacing w:after="0" w:line="285" w:lineRule="atLeast"/>
+        <w:rPr>
+          <w:rFonts w:ascii="Consolas" w:eastAsia="Times New Roman" w:hAnsi="Consolas" w:cs="Times New Roman"/>
+          <w:color w:val="CCCCCC"/>
+          <w:sz w:val="21"/>
+          <w:szCs w:val="21"/>
+          <w:lang w:eastAsia="en-IN"/>
+        </w:rPr>
+      </w:pPr>
+      <w:r>
+        <w:rPr>
+          <w:rFonts w:ascii="Consolas" w:eastAsia="Times New Roman" w:hAnsi="Consolas" w:cs="Times New Roman"/>
+          <w:color w:val="CCCCCC"/>
+          <w:sz w:val="21"/>
+          <w:szCs w:val="21"/>
+          <w:lang w:eastAsia="en-IN"/>
+        </w:rPr>
+        <w:t xml:space="preserve">                </w:t>
+      </w:r>
+      <w:r>
+        <w:rPr>
+          <w:rFonts w:ascii="Consolas" w:eastAsia="Times New Roman" w:hAnsi="Consolas" w:cs="Times New Roman"/>
+          <w:color w:val="9CDCFE"/>
+          <w:sz w:val="21"/>
+          <w:szCs w:val="21"/>
+          <w:lang w:eastAsia="en-IN"/>
+        </w:rPr>
+        <w:t>prime</w:t>
+      </w:r>
+      <w:r>
+        <w:rPr>
+          <w:rFonts w:ascii="Consolas" w:eastAsia="Times New Roman" w:hAnsi="Consolas" w:cs="Times New Roman"/>
+          <w:color w:val="CCCCCC"/>
+          <w:sz w:val="21"/>
+          <w:szCs w:val="21"/>
+          <w:lang w:eastAsia="en-IN"/>
+        </w:rPr>
+        <w:t xml:space="preserve"> </w:t>
+      </w:r>
+      <w:r>
+        <w:rPr>
+          <w:rFonts w:ascii="Consolas" w:eastAsia="Times New Roman" w:hAnsi="Consolas" w:cs="Times New Roman"/>
+          <w:color w:val="D4D4D4"/>
+          <w:sz w:val="21"/>
+          <w:szCs w:val="21"/>
+          <w:lang w:eastAsia="en-IN"/>
+        </w:rPr>
+        <w:t>=</w:t>
+      </w:r>
+      <w:r>
+        <w:rPr>
+          <w:rFonts w:ascii="Consolas" w:eastAsia="Times New Roman" w:hAnsi="Consolas" w:cs="Times New Roman"/>
+          <w:color w:val="CCCCCC"/>
+          <w:sz w:val="21"/>
+          <w:szCs w:val="21"/>
+          <w:lang w:eastAsia="en-IN"/>
+        </w:rPr>
+        <w:t xml:space="preserve"> </w:t>
+      </w:r>
+      <w:r>
+        <w:rPr>
+          <w:rFonts w:ascii="Consolas" w:eastAsia="Times New Roman" w:hAnsi="Consolas" w:cs="Times New Roman"/>
+          <w:color w:val="B5CEA8"/>
+          <w:sz w:val="21"/>
+          <w:szCs w:val="21"/>
+          <w:lang w:eastAsia="en-IN"/>
+        </w:rPr>
+        <w:t>0</w:t>
+      </w:r>
+      <w:r>
+        <w:rPr>
+          <w:rFonts w:ascii="Consolas" w:eastAsia="Times New Roman" w:hAnsi="Consolas" w:cs="Times New Roman"/>
+          <w:color w:val="CCCCCC"/>
+          <w:sz w:val="21"/>
+          <w:szCs w:val="21"/>
+          <w:lang w:eastAsia="en-IN"/>
+        </w:rPr>
+        <w:t>;</w:t>
+      </w:r>
+    </w:p>
+    <w:p>
+      <w:pPr>
+        <w:shd w:val="clear" w:color="auto" w:fill="1F1F1F"/>
+        <w:spacing w:after="0" w:line="285" w:lineRule="atLeast"/>
+        <w:rPr>
+          <w:rFonts w:ascii="Consolas" w:eastAsia="Times New Roman" w:hAnsi="Consolas" w:cs="Times New Roman"/>
+          <w:color w:val="CCCCCC"/>
+          <w:sz w:val="21"/>
+          <w:szCs w:val="21"/>
+          <w:lang w:eastAsia="en-IN"/>
+        </w:rPr>
+      </w:pPr>
+      <w:r>
+        <w:rPr>
+          <w:rFonts w:ascii="Consolas" w:eastAsia="Times New Roman" w:hAnsi="Consolas" w:cs="Times New Roman"/>
+          <w:color w:val="CCCCCC"/>
+          <w:sz w:val="21"/>
+          <w:szCs w:val="21"/>
+          <w:lang w:eastAsia="en-IN"/>
+        </w:rPr>
+        <w:t xml:space="preserve">                </w:t>
+      </w:r>
+      <w:r>
+        <w:rPr>
+          <w:rFonts w:ascii="Consolas" w:eastAsia="Times New Roman" w:hAnsi="Consolas" w:cs="Times New Roman"/>
+          <w:color w:val="C586C0"/>
+          <w:sz w:val="21"/>
+          <w:szCs w:val="21"/>
+          <w:lang w:eastAsia="en-IN"/>
+        </w:rPr>
+        <w:t>break</w:t>
+      </w:r>
+      <w:r>
+        <w:rPr>
+          <w:rFonts w:ascii="Consolas" w:eastAsia="Times New Roman" w:hAnsi="Consolas" w:cs="Times New Roman"/>
+          <w:color w:val="CCCCCC"/>
+          <w:sz w:val="21"/>
+          <w:szCs w:val="21"/>
+          <w:lang w:eastAsia="en-IN"/>
+        </w:rPr>
+        <w:t>;</w:t>
+      </w:r>
+    </w:p>
+    <w:p>
+      <w:pPr>
+        <w:shd w:val="clear" w:color="auto" w:fill="1F1F1F"/>
+        <w:spacing w:after="0" w:line="285" w:lineRule="atLeast"/>
+        <w:rPr>
+          <w:rFonts w:ascii="Consolas" w:eastAsia="Times New Roman" w:hAnsi="Consolas" w:cs="Times New Roman"/>
+          <w:color w:val="CCCCCC"/>
+          <w:sz w:val="21"/>
+          <w:szCs w:val="21"/>
+          <w:lang w:eastAsia="en-IN"/>
+        </w:rPr>
+      </w:pPr>
+      <w:r>
+        <w:rPr>
+          <w:rFonts w:ascii="Consolas" w:eastAsia="Times New Roman" w:hAnsi="Consolas" w:cs="Times New Roman"/>
+          <w:color w:val="CCCCCC"/>
+          <w:sz w:val="21"/>
+          <w:szCs w:val="21"/>
+          <w:lang w:eastAsia="en-IN"/>
+        </w:rPr>
+        <w:t>            }</w:t>
+      </w:r>
+    </w:p>
+    <w:p>
+      <w:pPr>
+        <w:shd w:val="clear" w:color="auto" w:fill="1F1F1F"/>
+        <w:spacing w:after="0" w:line="285" w:lineRule="atLeast"/>
+        <w:rPr>
+          <w:rFonts w:ascii="Consolas" w:eastAsia="Times New Roman" w:hAnsi="Consolas" w:cs="Times New Roman"/>
+          <w:color w:val="CCCCCC"/>
+          <w:sz w:val="21"/>
+          <w:szCs w:val="21"/>
+          <w:lang w:eastAsia="en-IN"/>
+        </w:rPr>
+      </w:pPr>
+      <w:r>
+        <w:rPr>
+          <w:rFonts w:ascii="Consolas" w:eastAsia="Times New Roman" w:hAnsi="Consolas" w:cs="Times New Roman"/>
+          <w:color w:val="CCCCCC"/>
+          <w:sz w:val="21"/>
+          <w:szCs w:val="21"/>
+          <w:lang w:eastAsia="en-IN"/>
+        </w:rPr>
+        <w:t xml:space="preserve">            </w:t>
+      </w:r>
+      <w:r>
+        <w:rPr>
+          <w:rFonts w:ascii="Consolas" w:eastAsia="Times New Roman" w:hAnsi="Consolas" w:cs="Times New Roman"/>
+          <w:color w:val="C586C0"/>
+          <w:sz w:val="21"/>
+          <w:szCs w:val="21"/>
+          <w:lang w:eastAsia="en-IN"/>
+        </w:rPr>
+        <w:t>else</w:t>
+      </w:r>
+      <w:r>
+        <w:rPr>
+          <w:rFonts w:ascii="Consolas" w:eastAsia="Times New Roman" w:hAnsi="Consolas" w:cs="Times New Roman"/>
+          <w:color w:val="CCCCCC"/>
+          <w:sz w:val="21"/>
+          <w:szCs w:val="21"/>
+          <w:lang w:eastAsia="en-IN"/>
+        </w:rPr>
+        <w:t>{</w:t>
+      </w:r>
+    </w:p>
+    <w:p>
+      <w:pPr>
+        <w:shd w:val="clear" w:color="auto" w:fill="1F1F1F"/>
+        <w:spacing w:after="0" w:line="285" w:lineRule="atLeast"/>
+        <w:rPr>
+          <w:rFonts w:ascii="Consolas" w:eastAsia="Times New Roman" w:hAnsi="Consolas" w:cs="Times New Roman"/>
+          <w:color w:val="CCCCCC"/>
+          <w:sz w:val="21"/>
+          <w:szCs w:val="21"/>
+          <w:lang w:eastAsia="en-IN"/>
+        </w:rPr>
+      </w:pPr>
+      <w:r>
+        <w:rPr>
+          <w:rFonts w:ascii="Consolas" w:eastAsia="Times New Roman" w:hAnsi="Consolas" w:cs="Times New Roman"/>
+          <w:color w:val="CCCCCC"/>
+          <w:sz w:val="21"/>
+          <w:szCs w:val="21"/>
+          <w:lang w:eastAsia="en-IN"/>
+        </w:rPr>
+        <w:t xml:space="preserve">                </w:t>
+      </w:r>
+      <w:r>
+        <w:rPr>
+          <w:rFonts w:ascii="Consolas" w:eastAsia="Times New Roman" w:hAnsi="Consolas" w:cs="Times New Roman"/>
+          <w:color w:val="9CDCFE"/>
+          <w:sz w:val="21"/>
+          <w:szCs w:val="21"/>
+          <w:lang w:eastAsia="en-IN"/>
+        </w:rPr>
+        <w:t>prime</w:t>
+      </w:r>
+      <w:r>
+        <w:rPr>
+          <w:rFonts w:ascii="Consolas" w:eastAsia="Times New Roman" w:hAnsi="Consolas" w:cs="Times New Roman"/>
+          <w:color w:val="CCCCCC"/>
+          <w:sz w:val="21"/>
+          <w:szCs w:val="21"/>
+          <w:lang w:eastAsia="en-IN"/>
+        </w:rPr>
+        <w:t xml:space="preserve"> </w:t>
+      </w:r>
+      <w:r>
+        <w:rPr>
+          <w:rFonts w:ascii="Consolas" w:eastAsia="Times New Roman" w:hAnsi="Consolas" w:cs="Times New Roman"/>
+          <w:color w:val="D4D4D4"/>
+          <w:sz w:val="21"/>
+          <w:szCs w:val="21"/>
+          <w:lang w:eastAsia="en-IN"/>
+        </w:rPr>
+        <w:t>=</w:t>
+      </w:r>
+      <w:r>
+        <w:rPr>
+          <w:rFonts w:ascii="Consolas" w:eastAsia="Times New Roman" w:hAnsi="Consolas" w:cs="Times New Roman"/>
+          <w:color w:val="CCCCCC"/>
+          <w:sz w:val="21"/>
+          <w:szCs w:val="21"/>
+          <w:lang w:eastAsia="en-IN"/>
+        </w:rPr>
+        <w:t xml:space="preserve"> </w:t>
+      </w:r>
+      <w:r>
+        <w:rPr>
+          <w:rFonts w:ascii="Consolas" w:eastAsia="Times New Roman" w:hAnsi="Consolas" w:cs="Times New Roman"/>
+          <w:color w:val="B5CEA8"/>
+          <w:sz w:val="21"/>
+          <w:szCs w:val="21"/>
+          <w:lang w:eastAsia="en-IN"/>
+        </w:rPr>
+        <w:t>1</w:t>
+      </w:r>
+      <w:r>
+        <w:rPr>
+          <w:rFonts w:ascii="Consolas" w:eastAsia="Times New Roman" w:hAnsi="Consolas" w:cs="Times New Roman"/>
+          <w:color w:val="CCCCCC"/>
+          <w:sz w:val="21"/>
+          <w:szCs w:val="21"/>
+          <w:lang w:eastAsia="en-IN"/>
+        </w:rPr>
+        <w:t>;</w:t>
+      </w:r>
+    </w:p>
+    <w:p>
+      <w:pPr>
+        <w:shd w:val="clear" w:color="auto" w:fill="1F1F1F"/>
+        <w:spacing w:after="0" w:line="285" w:lineRule="atLeast"/>
+        <w:rPr>
+          <w:rFonts w:ascii="Consolas" w:eastAsia="Times New Roman" w:hAnsi="Consolas" w:cs="Times New Roman"/>
+          <w:color w:val="CCCCCC"/>
+          <w:sz w:val="21"/>
+          <w:szCs w:val="21"/>
+          <w:lang w:eastAsia="en-IN"/>
+        </w:rPr>
+      </w:pPr>
+      <w:r>
+        <w:rPr>
+          <w:rFonts w:ascii="Consolas" w:eastAsia="Times New Roman" w:hAnsi="Consolas" w:cs="Times New Roman"/>
+          <w:color w:val="CCCCCC"/>
+          <w:sz w:val="21"/>
+          <w:szCs w:val="21"/>
+          <w:lang w:eastAsia="en-IN"/>
+        </w:rPr>
+        <w:t>            }</w:t>
+      </w:r>
+    </w:p>
+    <w:p>
+      <w:pPr>
+        <w:shd w:val="clear" w:color="auto" w:fill="1F1F1F"/>
+        <w:spacing w:after="0" w:line="285" w:lineRule="atLeast"/>
+        <w:rPr>
+          <w:rFonts w:ascii="Consolas" w:eastAsia="Times New Roman" w:hAnsi="Consolas" w:cs="Times New Roman"/>
+          <w:color w:val="CCCCCC"/>
+          <w:sz w:val="21"/>
+          <w:szCs w:val="21"/>
+          <w:lang w:eastAsia="en-IN"/>
+        </w:rPr>
+      </w:pPr>
+      <w:r>
+        <w:rPr>
+          <w:rFonts w:ascii="Consolas" w:eastAsia="Times New Roman" w:hAnsi="Consolas" w:cs="Times New Roman"/>
+          <w:color w:val="CCCCCC"/>
+          <w:sz w:val="21"/>
+          <w:szCs w:val="21"/>
+          <w:lang w:eastAsia="en-IN"/>
+        </w:rPr>
+        <w:t>        }</w:t>
+      </w:r>
+    </w:p>
+    <w:p>
+      <w:pPr>
+        <w:shd w:val="clear" w:color="auto" w:fill="1F1F1F"/>
+        <w:spacing w:after="0" w:line="285" w:lineRule="atLeast"/>
+        <w:rPr>
+          <w:rFonts w:ascii="Consolas" w:eastAsia="Times New Roman" w:hAnsi="Consolas" w:cs="Times New Roman"/>
+          <w:color w:val="CCCCCC"/>
+          <w:sz w:val="21"/>
+          <w:szCs w:val="21"/>
+          <w:lang w:eastAsia="en-IN"/>
+        </w:rPr>
+      </w:pPr>
+      <w:r>
+        <w:rPr>
+          <w:rFonts w:ascii="Consolas" w:eastAsia="Times New Roman" w:hAnsi="Consolas" w:cs="Times New Roman"/>
+          <w:color w:val="CCCCCC"/>
+          <w:sz w:val="21"/>
+          <w:szCs w:val="21"/>
+          <w:lang w:eastAsia="en-IN"/>
+        </w:rPr>
+        <w:t xml:space="preserve">        </w:t>
+      </w:r>
+      <w:r>
+        <w:rPr>
+          <w:rFonts w:ascii="Consolas" w:eastAsia="Times New Roman" w:hAnsi="Consolas" w:cs="Times New Roman"/>
+          <w:color w:val="C586C0"/>
+          <w:sz w:val="21"/>
+          <w:szCs w:val="21"/>
+          <w:lang w:eastAsia="en-IN"/>
+        </w:rPr>
+        <w:t>if</w:t>
+      </w:r>
+      <w:r>
+        <w:rPr>
+          <w:rFonts w:ascii="Consolas" w:eastAsia="Times New Roman" w:hAnsi="Consolas" w:cs="Times New Roman"/>
+          <w:color w:val="CCCCCC"/>
+          <w:sz w:val="21"/>
+          <w:szCs w:val="21"/>
+          <w:lang w:eastAsia="en-IN"/>
+        </w:rPr>
+        <w:t xml:space="preserve"> (</w:t>
+      </w:r>
+      <w:r>
+        <w:rPr>
+          <w:rFonts w:ascii="Consolas" w:eastAsia="Times New Roman" w:hAnsi="Consolas" w:cs="Times New Roman"/>
+          <w:color w:val="9CDCFE"/>
+          <w:sz w:val="21"/>
+          <w:szCs w:val="21"/>
+          <w:lang w:eastAsia="en-IN"/>
+        </w:rPr>
+        <w:t>prime</w:t>
+      </w:r>
+      <w:r>
+        <w:rPr>
+          <w:rFonts w:ascii="Consolas" w:eastAsia="Times New Roman" w:hAnsi="Consolas" w:cs="Times New Roman"/>
+          <w:color w:val="CCCCCC"/>
+          <w:sz w:val="21"/>
+          <w:szCs w:val="21"/>
+          <w:lang w:eastAsia="en-IN"/>
+        </w:rPr>
+        <w:t xml:space="preserve"> </w:t>
+      </w:r>
+      <w:r>
+        <w:rPr>
+          <w:rFonts w:ascii="Consolas" w:eastAsia="Times New Roman" w:hAnsi="Consolas" w:cs="Times New Roman"/>
+          <w:color w:val="D4D4D4"/>
+          <w:sz w:val="21"/>
+          <w:szCs w:val="21"/>
+          <w:lang w:eastAsia="en-IN"/>
+        </w:rPr>
+        <w:t>==</w:t>
+      </w:r>
+      <w:r>
+        <w:rPr>
+          <w:rFonts w:ascii="Consolas" w:eastAsia="Times New Roman" w:hAnsi="Consolas" w:cs="Times New Roman"/>
+          <w:color w:val="CCCCCC"/>
+          <w:sz w:val="21"/>
+          <w:szCs w:val="21"/>
+          <w:lang w:eastAsia="en-IN"/>
+        </w:rPr>
+        <w:t xml:space="preserve"> </w:t>
+      </w:r>
+      <w:r>
+        <w:rPr>
+          <w:rFonts w:ascii="Consolas" w:eastAsia="Times New Roman" w:hAnsi="Consolas" w:cs="Times New Roman"/>
+          <w:color w:val="B5CEA8"/>
+          <w:sz w:val="21"/>
+          <w:szCs w:val="21"/>
+          <w:lang w:eastAsia="en-IN"/>
+        </w:rPr>
+        <w:t>1</w:t>
+      </w:r>
+      <w:r>
+        <w:rPr>
+          <w:rFonts w:ascii="Consolas" w:eastAsia="Times New Roman" w:hAnsi="Consolas" w:cs="Times New Roman"/>
+          <w:color w:val="CCCCCC"/>
+          <w:sz w:val="21"/>
+          <w:szCs w:val="21"/>
+          <w:lang w:eastAsia="en-IN"/>
+        </w:rPr>
+        <w:t>){</w:t>
+      </w:r>
+    </w:p>
+    <w:p>
+      <w:pPr>
+        <w:shd w:val="clear" w:color="auto" w:fill="1F1F1F"/>
+        <w:spacing w:after="0" w:line="285" w:lineRule="atLeast"/>
+        <w:rPr>
+          <w:rFonts w:ascii="Consolas" w:eastAsia="Times New Roman" w:hAnsi="Consolas" w:cs="Times New Roman"/>
+          <w:color w:val="CCCCCC"/>
+          <w:sz w:val="21"/>
+          <w:szCs w:val="21"/>
+          <w:lang w:eastAsia="en-IN"/>
+        </w:rPr>
+      </w:pPr>
+      <w:r>
+        <w:rPr>
+          <w:rFonts w:ascii="Consolas" w:eastAsia="Times New Roman" w:hAnsi="Consolas" w:cs="Times New Roman"/>
+          <w:color w:val="CCCCCC"/>
+          <w:sz w:val="21"/>
+          <w:szCs w:val="21"/>
+          <w:lang w:eastAsia="en-IN"/>
+        </w:rPr>
+        <w:t xml:space="preserve">            </w:t>
+      </w:r>
+      <w:proofErr w:type="spellStart"/>
+      <w:r>
+        <w:rPr>
+          <w:rFonts w:ascii="Consolas" w:eastAsia="Times New Roman" w:hAnsi="Consolas" w:cs="Times New Roman"/>
+          <w:color w:val="DCDCAA"/>
+          <w:sz w:val="21"/>
+          <w:szCs w:val="21"/>
+          <w:lang w:eastAsia="en-IN"/>
+        </w:rPr>
+        <w:t>printf</w:t>
+      </w:r>
+      <w:proofErr w:type="spellEnd"/>
+      <w:r>
+        <w:rPr>
+          <w:rFonts w:ascii="Consolas" w:eastAsia="Times New Roman" w:hAnsi="Consolas" w:cs="Times New Roman"/>
+          <w:color w:val="CCCCCC"/>
+          <w:sz w:val="21"/>
+          <w:szCs w:val="21"/>
+          <w:lang w:eastAsia="en-IN"/>
+        </w:rPr>
+        <w:t>(</w:t>
+      </w:r>
+      <w:r>
+        <w:rPr>
+          <w:rFonts w:ascii="Consolas" w:eastAsia="Times New Roman" w:hAnsi="Consolas" w:cs="Times New Roman"/>
+          <w:color w:val="CE9178"/>
+          <w:sz w:val="21"/>
+          <w:szCs w:val="21"/>
+          <w:lang w:eastAsia="en-IN"/>
+        </w:rPr>
+        <w:t>"</w:t>
+      </w:r>
+      <w:r>
+        <w:rPr>
+          <w:rFonts w:ascii="Consolas" w:eastAsia="Times New Roman" w:hAnsi="Consolas" w:cs="Times New Roman"/>
+          <w:color w:val="9CDCFE"/>
+          <w:sz w:val="21"/>
+          <w:szCs w:val="21"/>
+          <w:lang w:eastAsia="en-IN"/>
+        </w:rPr>
+        <w:t>%d</w:t>
+      </w:r>
+      <w:r>
+        <w:rPr>
+          <w:rFonts w:ascii="Consolas" w:eastAsia="Times New Roman" w:hAnsi="Consolas" w:cs="Times New Roman"/>
+          <w:color w:val="D7BA7D"/>
+          <w:sz w:val="21"/>
+          <w:szCs w:val="21"/>
+          <w:lang w:eastAsia="en-IN"/>
+        </w:rPr>
+        <w:t>\n</w:t>
+      </w:r>
+      <w:r>
+        <w:rPr>
+          <w:rFonts w:ascii="Consolas" w:eastAsia="Times New Roman" w:hAnsi="Consolas" w:cs="Times New Roman"/>
+          <w:color w:val="CE9178"/>
+          <w:sz w:val="21"/>
+          <w:szCs w:val="21"/>
+          <w:lang w:eastAsia="en-IN"/>
+        </w:rPr>
+        <w:t>"</w:t>
+      </w:r>
+      <w:r>
+        <w:rPr>
+          <w:rFonts w:ascii="Consolas" w:eastAsia="Times New Roman" w:hAnsi="Consolas" w:cs="Times New Roman"/>
+          <w:color w:val="CCCCCC"/>
+          <w:sz w:val="21"/>
+          <w:szCs w:val="21"/>
+          <w:lang w:eastAsia="en-IN"/>
+        </w:rPr>
+        <w:t xml:space="preserve">, </w:t>
+      </w:r>
+      <w:r>
+        <w:rPr>
+          <w:rFonts w:ascii="Consolas" w:eastAsia="Times New Roman" w:hAnsi="Consolas" w:cs="Times New Roman"/>
+          <w:color w:val="9CDCFE"/>
+          <w:sz w:val="21"/>
+          <w:szCs w:val="21"/>
+          <w:lang w:eastAsia="en-IN"/>
+        </w:rPr>
+        <w:t>fact</w:t>
+      </w:r>
+      <w:r>
+        <w:rPr>
+          <w:rFonts w:ascii="Consolas" w:eastAsia="Times New Roman" w:hAnsi="Consolas" w:cs="Times New Roman"/>
+          <w:color w:val="CCCCCC"/>
+          <w:sz w:val="21"/>
+          <w:szCs w:val="21"/>
+          <w:lang w:eastAsia="en-IN"/>
+        </w:rPr>
+        <w:t>[</w:t>
+      </w:r>
+      <w:proofErr w:type="spellStart"/>
+      <w:r>
+        <w:rPr>
+          <w:rFonts w:ascii="Consolas" w:eastAsia="Times New Roman" w:hAnsi="Consolas" w:cs="Times New Roman"/>
+          <w:color w:val="9CDCFE"/>
+          <w:sz w:val="21"/>
+          <w:szCs w:val="21"/>
+          <w:lang w:eastAsia="en-IN"/>
+        </w:rPr>
+        <w:t>i</w:t>
+      </w:r>
+      <w:proofErr w:type="spellEnd"/>
+      <w:r>
+        <w:rPr>
+          <w:rFonts w:ascii="Consolas" w:eastAsia="Times New Roman" w:hAnsi="Consolas" w:cs="Times New Roman"/>
+          <w:color w:val="CCCCCC"/>
+          <w:sz w:val="21"/>
+          <w:szCs w:val="21"/>
+          <w:lang w:eastAsia="en-IN"/>
+        </w:rPr>
+        <w:t>]);</w:t>
+      </w:r>
+    </w:p>
+    <w:p>
+      <w:pPr>
+        <w:shd w:val="clear" w:color="auto" w:fill="1F1F1F"/>
+        <w:spacing w:after="0" w:line="285" w:lineRule="atLeast"/>
+        <w:rPr>
+          <w:rFonts w:ascii="Consolas" w:eastAsia="Times New Roman" w:hAnsi="Consolas" w:cs="Times New Roman"/>
+          <w:color w:val="CCCCCC"/>
+          <w:sz w:val="21"/>
+          <w:szCs w:val="21"/>
+          <w:lang w:eastAsia="en-IN"/>
+        </w:rPr>
+      </w:pPr>
+      <w:r>
+        <w:rPr>
+          <w:rFonts w:ascii="Consolas" w:eastAsia="Times New Roman" w:hAnsi="Consolas" w:cs="Times New Roman"/>
+          <w:color w:val="CCCCCC"/>
+          <w:sz w:val="21"/>
+          <w:szCs w:val="21"/>
+          <w:lang w:eastAsia="en-IN"/>
+        </w:rPr>
+        <w:t>        }</w:t>
+      </w:r>
+    </w:p>
+    <w:p>
+      <w:pPr>
+        <w:shd w:val="clear" w:color="auto" w:fill="1F1F1F"/>
+        <w:spacing w:after="0" w:line="285" w:lineRule="atLeast"/>
+        <w:rPr>
+          <w:rFonts w:ascii="Consolas" w:eastAsia="Times New Roman" w:hAnsi="Consolas" w:cs="Times New Roman"/>
+          <w:color w:val="CCCCCC"/>
+          <w:sz w:val="21"/>
+          <w:szCs w:val="21"/>
+          <w:lang w:eastAsia="en-IN"/>
+        </w:rPr>
+      </w:pPr>
+      <w:r>
+        <w:rPr>
+          <w:rFonts w:ascii="Consolas" w:eastAsia="Times New Roman" w:hAnsi="Consolas" w:cs="Times New Roman"/>
+          <w:color w:val="CCCCCC"/>
+          <w:sz w:val="21"/>
+          <w:szCs w:val="21"/>
+          <w:lang w:eastAsia="en-IN"/>
+        </w:rPr>
+        <w:t>    }</w:t>
+      </w:r>
+    </w:p>
+    <w:p>
+      <w:pPr>
+        <w:shd w:val="clear" w:color="auto" w:fill="1F1F1F"/>
+        <w:spacing w:after="0" w:line="285" w:lineRule="atLeast"/>
+        <w:rPr>
+          <w:rFonts w:ascii="Consolas" w:eastAsia="Times New Roman" w:hAnsi="Consolas" w:cs="Times New Roman"/>
+          <w:color w:val="CCCCCC"/>
+          <w:sz w:val="21"/>
+          <w:szCs w:val="21"/>
+          <w:lang w:eastAsia="en-IN"/>
+        </w:rPr>
+      </w:pPr>
+      <w:r>
+        <w:rPr>
+          <w:rFonts w:ascii="Consolas" w:eastAsia="Times New Roman" w:hAnsi="Consolas" w:cs="Times New Roman"/>
+          <w:color w:val="CCCCCC"/>
+          <w:sz w:val="21"/>
+          <w:szCs w:val="21"/>
+          <w:lang w:eastAsia="en-IN"/>
+        </w:rPr>
+        <w:t>}</w:t>
+      </w:r>
+    </w:p>
+    <w:p>
+      <w:pPr>
+        <w:shd w:val="clear" w:color="auto" w:fill="1F1F1F"/>
+        <w:spacing w:after="0" w:line="285" w:lineRule="atLeast"/>
+        <w:rPr>
+          <w:rFonts w:ascii="Consolas" w:eastAsia="Times New Roman" w:hAnsi="Consolas" w:cs="Times New Roman"/>
+          <w:color w:val="CCCCCC"/>
+          <w:sz w:val="21"/>
+          <w:szCs w:val="21"/>
+          <w:lang w:eastAsia="en-IN"/>
+        </w:rPr>
+      </w:pPr>
+    </w:p>
+    <w:p>
+      <w:r>
+        <w:drawing>
+          <wp:anchor distT="0" distB="0" distL="114300" distR="114300" simplePos="0" relativeHeight="251662336" behindDoc="0" locked="0" layoutInCell="1" allowOverlap="1" wp14:anchorId="06963AEE" wp14:editId="7C4CB0EC">
+            <wp:simplePos x="0" y="0"/>
+            <wp:positionH relativeFrom="column">
+              <wp:posOffset>692150</wp:posOffset>
+            </wp:positionH>
+            <wp:positionV relativeFrom="paragraph">
+              <wp:posOffset>3810</wp:posOffset>
+            </wp:positionV>
+            <wp:extent cx="1577975" cy="740410"/>
+            <wp:effectExtent l="0" t="0" r="3175" b="2540"/>
+            <wp:wrapSquare wrapText="bothSides"/>
+            <wp:docPr id="4" name="Picture 4"/>
+            <wp:cNvGraphicFramePr>
+              <a:graphicFrameLocks xmlns:a="http://schemas.openxmlformats.org/drawingml/2006/main" noChangeAspect="1"/>
+            </wp:cNvGraphicFramePr>
+            <a:graphic xmlns:a="http://schemas.openxmlformats.org/drawingml/2006/main">
+              <a:graphicData uri="http://schemas.openxmlformats.org/drawingml/2006/picture">
+                <pic:pic xmlns:pic="http://schemas.openxmlformats.org/drawingml/2006/picture">
+                  <pic:nvPicPr>
+                    <pic:cNvPr id="1" name=""/>
+                    <pic:cNvPicPr/>
+                  </pic:nvPicPr>
+                  <pic:blipFill>
+                    <a:blip r:embed="rId11">
+                      <a:extLst>
+                        <a:ext uri="{28A0092B-C50C-407E-A947-70E740481C1C}">
+                          <a14:useLocalDpi xmlns:a14="http://schemas.microsoft.com/office/drawing/2010/main" val="0"/>
+                        </a:ext>
+                      </a:extLst>
+                    </a:blip>
+                    <a:stretch>
+                      <a:fillRect/>
+                    </a:stretch>
+                  </pic:blipFill>
+                  <pic:spPr>
+                    <a:xfrm>
+                      <a:off x="0" y="0"/>
+                      <a:ext cx="1577975" cy="740410"/>
+                    </a:xfrm>
+                    <a:prstGeom prst="rect">
+                      <a:avLst/>
+                    </a:prstGeom>
+                  </pic:spPr>
+                </pic:pic>
+              </a:graphicData>
+            </a:graphic>
+            <wp14:sizeRelH relativeFrom="margin">
+              <wp14:pctWidth>0</wp14:pctWidth>
+            </wp14:sizeRelH>
+            <wp14:sizeRelV relativeFrom="margin">
+              <wp14:pctHeight>0</wp14:pctHeight>
+            </wp14:sizeRelV>
+          </wp:anchor>
+        </w:drawing>
+      </w:r>
+      <w:r>
+        <w:t>Output:</w:t>
+      </w:r>
+    </w:p>
+    <w:p/>
     <w:sectPr>
       <w:pgSz w:w="8391" w:h="11906" w:code="11"/>
       <w:pgMar w:top="720" w:right="720" w:bottom="720" w:left="720" w:header="708" w:footer="708" w:gutter="0"/>

</xml_diff>